<commit_message>
Added some definitions to chapter 1.3
</commit_message>
<xml_diff>
--- a/TecInASec Software Requirements Specification.docx
+++ b/TecInASec Software Requirements Specification.docx
@@ -1,6 +1,6 @@
 
 <file path=word/document.xml><?xml version="1.0" encoding="utf-8"?>
-<w:document xmlns:wpc="http://schemas.microsoft.com/office/word/2010/wordprocessingCanvas" xmlns:mc="http://schemas.openxmlformats.org/markup-compatibility/2006" xmlns:o="urn:schemas-microsoft-com:office:office" xmlns:r="http://schemas.openxmlformats.org/officeDocument/2006/relationships" xmlns:m="http://schemas.openxmlformats.org/officeDocument/2006/math" xmlns:v="urn:schemas-microsoft-com:vml" xmlns:wp14="http://schemas.microsoft.com/office/word/2010/wordprocessingDrawing" xmlns:wp="http://schemas.openxmlformats.org/drawingml/2006/wordprocessingDrawing" xmlns:w10="urn:schemas-microsoft-com:office:word" xmlns:w="http://schemas.openxmlformats.org/wordprocessingml/2006/main" xmlns:w14="http://schemas.microsoft.com/office/word/2010/wordml" xmlns:w15="http://schemas.microsoft.com/office/word/2012/wordml" xmlns:wpg="http://schemas.microsoft.com/office/word/2010/wordprocessingGroup" xmlns:wpi="http://schemas.microsoft.com/office/word/2010/wordprocessingInk" xmlns:wne="http://schemas.microsoft.com/office/word/2006/wordml" xmlns:wps="http://schemas.microsoft.com/office/word/2010/wordprocessingShape" mc:Ignorable="w14 w15 wp14">
+<w:document xmlns:wpc="http://schemas.microsoft.com/office/word/2010/wordprocessingCanvas" xmlns:mc="http://schemas.openxmlformats.org/markup-compatibility/2006" xmlns:o="urn:schemas-microsoft-com:office:office" xmlns:r="http://schemas.openxmlformats.org/officeDocument/2006/relationships" xmlns:m="http://schemas.openxmlformats.org/officeDocument/2006/math" xmlns:v="urn:schemas-microsoft-com:vml" xmlns:wp14="http://schemas.microsoft.com/office/word/2010/wordprocessingDrawing" xmlns:wp="http://schemas.openxmlformats.org/drawingml/2006/wordprocessingDrawing" xmlns:w10="urn:schemas-microsoft-com:office:word" xmlns:w="http://schemas.openxmlformats.org/wordprocessingml/2006/main" xmlns:w14="http://schemas.microsoft.com/office/word/2010/wordml" xmlns:wpg="http://schemas.microsoft.com/office/word/2010/wordprocessingGroup" xmlns:wpi="http://schemas.microsoft.com/office/word/2010/wordprocessingInk" xmlns:wne="http://schemas.microsoft.com/office/word/2006/wordml" xmlns:wps="http://schemas.microsoft.com/office/word/2010/wordprocessingShape" mc:Ignorable="w14 wp14">
   <w:body>
     <w:p>
       <w:pPr>
@@ -35,7 +35,11 @@
         <w:t>Purpose</w:t>
       </w:r>
     </w:p>
-    <w:p/>
+    <w:p>
+      <w:r>
+        <w:t xml:space="preserve">The purpose of the software requirements specification for TecInASec is to inform the intended audience about the plans that we had for the software and what we have done with those plans. The intended audience for the software TecInASec is users that are looking to buy a new computer, and wish to easily search for a name, brand or specify a price range to find the websites that have the best offers on the computers the user is searching for. </w:t>
+      </w:r>
+    </w:p>
     <w:p>
       <w:pPr>
         <w:pStyle w:val="Heading2"/>
@@ -67,17 +71,97 @@
     </w:p>
     <w:p>
       <w:r>
-        <w:t>TIAS: TecInASec, the software name.</w:t>
-      </w:r>
-    </w:p>
-    <w:p>
-      <w:r>
-        <w:t>Tkinter:</w:t>
+        <w:rPr>
+          <w:b/>
+        </w:rPr>
+        <w:t>TecInASec</w:t>
+      </w:r>
+      <w:r>
+        <w:t xml:space="preserve">: The name defines the intention behind the software, the cheapest computers found for the user in just a couple of seconds. </w:t>
+      </w:r>
+    </w:p>
+    <w:p>
+      <w:r>
+        <w:rPr>
+          <w:b/>
+        </w:rPr>
+        <w:t>TIAS</w:t>
+      </w:r>
+      <w:r>
+        <w:t>: TecInASec, the software name.</w:t>
+      </w:r>
+    </w:p>
+    <w:p>
+      <w:r>
+        <w:rPr>
+          <w:b/>
+        </w:rPr>
+        <w:t xml:space="preserve">Basic </w:t>
+      </w:r>
+      <w:r>
+        <w:t xml:space="preserve">and </w:t>
+      </w:r>
+      <w:r>
+        <w:rPr>
+          <w:b/>
+        </w:rPr>
+        <w:t>Advanced page</w:t>
+      </w:r>
+      <w:r>
+        <w:t>: The two main search pages in the application.</w:t>
+      </w:r>
+    </w:p>
+    <w:p>
+      <w:r>
+        <w:rPr>
+          <w:b/>
+        </w:rPr>
+        <w:t>Results page</w:t>
+      </w:r>
+      <w:r>
+        <w:t>: The main page for displaying results to the user.</w:t>
       </w:r>
       <w:bookmarkStart w:id="0" w:name="_GoBack"/>
       <w:bookmarkEnd w:id="0"/>
-      <w:r>
-        <w:t xml:space="preserve"> the native GUI library for python we used for developing the GUI.</w:t>
+    </w:p>
+    <w:p>
+      <w:r>
+        <w:rPr>
+          <w:b/>
+        </w:rPr>
+        <w:t>Tkinter</w:t>
+      </w:r>
+      <w:r>
+        <w:t>: T</w:t>
+      </w:r>
+      <w:r>
+        <w:t>he native GUI library for python we used for developing the GUI.</w:t>
+      </w:r>
+    </w:p>
+    <w:p>
+      <w:r>
+        <w:rPr>
+          <w:b/>
+        </w:rPr>
+        <w:t>Requests</w:t>
+      </w:r>
+      <w:r>
+        <w:rPr>
+          <w:b/>
+        </w:rPr>
+        <w:t xml:space="preserve"> </w:t>
+      </w:r>
+      <w:r>
+        <w:t xml:space="preserve">and </w:t>
+      </w:r>
+      <w:r>
+        <w:rPr>
+          <w:b/>
+        </w:rPr>
+        <w:t>Beautiful Soup</w:t>
+      </w:r>
+      <w:r>
+        <w:t>: Libraries used for the scraping process in the python code.</w:t>
       </w:r>
     </w:p>
     <w:p>
@@ -169,6 +253,7 @@
         </w:numPr>
       </w:pPr>
       <w:r>
+        <w:lastRenderedPageBreak/>
         <w:t>Specific requirements</w:t>
       </w:r>
     </w:p>
@@ -211,72 +296,72 @@
     </w:p>
     <w:p>
       <w:r>
+        <w:t>Definitions, acronyms, and abbreviations: Give any definitions required to read the SRS and provide any acronyms and abbreviations used in the SRS.</w:t>
+      </w:r>
+    </w:p>
+    <w:p>
+      <w:r>
+        <w:t>References: Provide a list of references used in the SRS.</w:t>
+      </w:r>
+    </w:p>
+    <w:p>
+      <w:r>
+        <w:t>Overview: Provide an overview of the SRS and explain how it is organised.</w:t>
+      </w:r>
+    </w:p>
+    <w:p>
+      <w:r>
+        <w:t>Overall description</w:t>
+      </w:r>
+    </w:p>
+    <w:p>
+      <w:r>
+        <w:t>Product perspective: You should describe the overall system clearly stating if it is an independent system or part of a larger system. A block diagram of the product may be useful.</w:t>
+      </w:r>
+    </w:p>
+    <w:p>
+      <w:r>
+        <w:t>Product function: Provide a summary of the functions the software will perform. Organise the functions such that they are clear and understandable by the identified user(s).</w:t>
+      </w:r>
+    </w:p>
+    <w:p>
+      <w:r>
+        <w:t>User characteristics: Describe the characteristics of the users of the product indicating for example the required education level, experience, or technical knowledge. Be sure to include all the user types.</w:t>
+      </w:r>
+    </w:p>
+    <w:p>
+      <w:r>
+        <w:t>Constraints: List any constraints such as hardware limitations, safety and security.</w:t>
+      </w:r>
+    </w:p>
+    <w:p>
+      <w:r>
+        <w:t>Assumptions: List assumptions such as operating system requirements on the hardware to be used for the software product.</w:t>
+      </w:r>
+    </w:p>
+    <w:p>
+      <w:r>
+        <w:t>Apportioning of requirements: Provide detail regarding any delay of specific requirements to later versions of the software.</w:t>
+      </w:r>
+    </w:p>
+    <w:p>
+      <w:r>
+        <w:t>Specific requirements</w:t>
+      </w:r>
+    </w:p>
+    <w:p>
+      <w:r>
+        <w:t>External interface requirements: User interfaces, hardware interfaces, software interfaces, communications interfaces.</w:t>
+      </w:r>
+    </w:p>
+    <w:p>
+      <w:r>
+        <w:t>Functional: State all the fundamental actions of the software product being developed. Provide information on the user type to whom the functional requirement applies. For example "the customer" will be able to download the software from the app store, and "the administrator" will be able to create an account. List all the functional requirements providing sufficient detail to describe the function. Review the SRS document from the University of Gothenburg, provided in the chapter 3 initial reference material folder. Research SRS functional requirements.</w:t>
+      </w:r>
+    </w:p>
+    <w:p>
+      <w:r>
         <w:lastRenderedPageBreak/>
-        <w:t>Definitions, acronyms, and abbreviations: Give any definitions required to read the SRS and provide any acronyms and abbreviations used in the SRS.</w:t>
-      </w:r>
-    </w:p>
-    <w:p>
-      <w:r>
-        <w:t>References: Provide a list of references used in the SRS.</w:t>
-      </w:r>
-    </w:p>
-    <w:p>
-      <w:r>
-        <w:t>Overview: Provide an overview of the SRS and explain how it is organised.</w:t>
-      </w:r>
-    </w:p>
-    <w:p>
-      <w:r>
-        <w:t>Overall description</w:t>
-      </w:r>
-    </w:p>
-    <w:p>
-      <w:r>
-        <w:t>Product perspective: You should describe the overall system clearly stating if it is an independent system or part of a larger system. A block diagram of the product may be useful.</w:t>
-      </w:r>
-    </w:p>
-    <w:p>
-      <w:r>
-        <w:t>Product function: Provide a summary of the functions the software will perform. Organise the functions such that they are clear and understandable by the identified user(s).</w:t>
-      </w:r>
-    </w:p>
-    <w:p>
-      <w:r>
-        <w:t>User characteristics: Describe the characteristics of the users of the product indicating for example the required education level, experience, or technical knowledge. Be sure to include all the user types.</w:t>
-      </w:r>
-    </w:p>
-    <w:p>
-      <w:r>
-        <w:t>Constraints: List any constraints such as hardware limitations, safety and security.</w:t>
-      </w:r>
-    </w:p>
-    <w:p>
-      <w:r>
-        <w:t>Assumptions: List assumptions such as operating system requirements on the hardware to be used for the software product.</w:t>
-      </w:r>
-    </w:p>
-    <w:p>
-      <w:r>
-        <w:t>Apportioning of requirements: Provide detail regarding any delay of specific requirements to later versions of the software.</w:t>
-      </w:r>
-    </w:p>
-    <w:p>
-      <w:r>
-        <w:t>Specific requirements</w:t>
-      </w:r>
-    </w:p>
-    <w:p>
-      <w:r>
-        <w:t>External interface requirements: User interfaces, hardware interfaces, software interfaces, communications interfaces.</w:t>
-      </w:r>
-    </w:p>
-    <w:p>
-      <w:r>
-        <w:t>Functional: State all the fundamental actions of the software product being developed. Provide information on the user type to whom the functional requirement applies. For example "the customer" will be able to download the software from the app store, and "the administrator" will be able to create an account. List all the functional requirements providing sufficient detail to describe the function. Review the SRS document from the University of Gothenburg, provided in the chapter 3 initial reference material folder. Research SRS functional requirements.</w:t>
-      </w:r>
-    </w:p>
-    <w:p>
-      <w:r>
         <w:t>Non-functional: These can be performance indicators such as the capacity, response time, or fault recovery time. They could be design constraints such as the hardware to be used or the memory requirements. They could be software system attributes such as the adaptability, availability, reliability, usability, or security.</w:t>
       </w:r>
     </w:p>
@@ -291,7 +376,7 @@
 </file>
 
 <file path=word/numbering.xml><?xml version="1.0" encoding="utf-8"?>
-<w:numbering xmlns:wpc="http://schemas.microsoft.com/office/word/2010/wordprocessingCanvas" xmlns:mc="http://schemas.openxmlformats.org/markup-compatibility/2006" xmlns:o="urn:schemas-microsoft-com:office:office" xmlns:r="http://schemas.openxmlformats.org/officeDocument/2006/relationships" xmlns:m="http://schemas.openxmlformats.org/officeDocument/2006/math" xmlns:v="urn:schemas-microsoft-com:vml" xmlns:wp14="http://schemas.microsoft.com/office/word/2010/wordprocessingDrawing" xmlns:wp="http://schemas.openxmlformats.org/drawingml/2006/wordprocessingDrawing" xmlns:w10="urn:schemas-microsoft-com:office:word" xmlns:w="http://schemas.openxmlformats.org/wordprocessingml/2006/main" xmlns:w14="http://schemas.microsoft.com/office/word/2010/wordml" xmlns:w15="http://schemas.microsoft.com/office/word/2012/wordml" xmlns:wpg="http://schemas.microsoft.com/office/word/2010/wordprocessingGroup" xmlns:wpi="http://schemas.microsoft.com/office/word/2010/wordprocessingInk" xmlns:wne="http://schemas.microsoft.com/office/word/2006/wordml" xmlns:wps="http://schemas.microsoft.com/office/word/2010/wordprocessingShape" mc:Ignorable="w14 w15 wp14">
+<w:numbering xmlns:wpc="http://schemas.microsoft.com/office/word/2010/wordprocessingCanvas" xmlns:mc="http://schemas.openxmlformats.org/markup-compatibility/2006" xmlns:o="urn:schemas-microsoft-com:office:office" xmlns:r="http://schemas.openxmlformats.org/officeDocument/2006/relationships" xmlns:m="http://schemas.openxmlformats.org/officeDocument/2006/math" xmlns:v="urn:schemas-microsoft-com:vml" xmlns:wp14="http://schemas.microsoft.com/office/word/2010/wordprocessingDrawing" xmlns:wp="http://schemas.openxmlformats.org/drawingml/2006/wordprocessingDrawing" xmlns:w10="urn:schemas-microsoft-com:office:word" xmlns:w="http://schemas.openxmlformats.org/wordprocessingml/2006/main" xmlns:w14="http://schemas.microsoft.com/office/word/2010/wordml" xmlns:wpg="http://schemas.microsoft.com/office/word/2010/wordprocessingGroup" xmlns:wpi="http://schemas.microsoft.com/office/word/2010/wordprocessingInk" xmlns:wne="http://schemas.microsoft.com/office/word/2006/wordml" xmlns:wps="http://schemas.microsoft.com/office/word/2010/wordprocessingShape" mc:Ignorable="w14 wp14">
   <w:abstractNum w:abstractNumId="0">
     <w:nsid w:val="319570BD"/>
     <w:multiLevelType w:val="hybridMultilevel"/>
@@ -598,7 +683,7 @@
 </file>
 
 <file path=word/styles.xml><?xml version="1.0" encoding="utf-8"?>
-<w:styles xmlns:mc="http://schemas.openxmlformats.org/markup-compatibility/2006" xmlns:r="http://schemas.openxmlformats.org/officeDocument/2006/relationships" xmlns:w="http://schemas.openxmlformats.org/wordprocessingml/2006/main" xmlns:w14="http://schemas.microsoft.com/office/word/2010/wordml" xmlns:w15="http://schemas.microsoft.com/office/word/2012/wordml" mc:Ignorable="w14 w15">
+<w:styles xmlns:mc="http://schemas.openxmlformats.org/markup-compatibility/2006" xmlns:r="http://schemas.openxmlformats.org/officeDocument/2006/relationships" xmlns:w="http://schemas.openxmlformats.org/wordprocessingml/2006/main" xmlns:w14="http://schemas.microsoft.com/office/word/2010/wordml" mc:Ignorable="w14">
   <w:docDefaults>
     <w:rPrDefault>
       <w:rPr>
@@ -614,378 +699,513 @@
       </w:pPr>
     </w:pPrDefault>
   </w:docDefaults>
-  <w:latentStyles w:defLockedState="0" w:defUIPriority="99" w:defSemiHidden="0" w:defUnhideWhenUsed="0" w:defQFormat="0" w:count="371">
-    <w:lsdException w:name="Normal" w:uiPriority="0" w:qFormat="1"/>
-    <w:lsdException w:name="heading 1" w:uiPriority="9" w:qFormat="1"/>
-    <w:lsdException w:name="heading 2" w:semiHidden="1" w:uiPriority="9" w:unhideWhenUsed="1" w:qFormat="1"/>
-    <w:lsdException w:name="heading 3" w:semiHidden="1" w:uiPriority="9" w:unhideWhenUsed="1" w:qFormat="1"/>
-    <w:lsdException w:name="heading 4" w:semiHidden="1" w:uiPriority="9" w:unhideWhenUsed="1" w:qFormat="1"/>
-    <w:lsdException w:name="heading 5" w:semiHidden="1" w:uiPriority="9" w:unhideWhenUsed="1" w:qFormat="1"/>
-    <w:lsdException w:name="heading 6" w:semiHidden="1" w:uiPriority="9" w:unhideWhenUsed="1" w:qFormat="1"/>
-    <w:lsdException w:name="heading 7" w:semiHidden="1" w:uiPriority="9" w:unhideWhenUsed="1" w:qFormat="1"/>
-    <w:lsdException w:name="heading 8" w:semiHidden="1" w:uiPriority="9" w:unhideWhenUsed="1" w:qFormat="1"/>
-    <w:lsdException w:name="heading 9" w:semiHidden="1" w:uiPriority="9" w:unhideWhenUsed="1" w:qFormat="1"/>
-    <w:lsdException w:name="index 1" w:semiHidden="1" w:unhideWhenUsed="1"/>
-    <w:lsdException w:name="index 2" w:semiHidden="1" w:unhideWhenUsed="1"/>
-    <w:lsdException w:name="index 3" w:semiHidden="1" w:unhideWhenUsed="1"/>
-    <w:lsdException w:name="index 4" w:semiHidden="1" w:unhideWhenUsed="1"/>
-    <w:lsdException w:name="index 5" w:semiHidden="1" w:unhideWhenUsed="1"/>
-    <w:lsdException w:name="index 6" w:semiHidden="1" w:unhideWhenUsed="1"/>
-    <w:lsdException w:name="index 7" w:semiHidden="1" w:unhideWhenUsed="1"/>
-    <w:lsdException w:name="index 8" w:semiHidden="1" w:unhideWhenUsed="1"/>
-    <w:lsdException w:name="index 9" w:semiHidden="1" w:unhideWhenUsed="1"/>
-    <w:lsdException w:name="toc 1" w:semiHidden="1" w:uiPriority="39" w:unhideWhenUsed="1"/>
-    <w:lsdException w:name="toc 2" w:semiHidden="1" w:uiPriority="39" w:unhideWhenUsed="1"/>
-    <w:lsdException w:name="toc 3" w:semiHidden="1" w:uiPriority="39" w:unhideWhenUsed="1"/>
-    <w:lsdException w:name="toc 4" w:semiHidden="1" w:uiPriority="39" w:unhideWhenUsed="1"/>
-    <w:lsdException w:name="toc 5" w:semiHidden="1" w:uiPriority="39" w:unhideWhenUsed="1"/>
-    <w:lsdException w:name="toc 6" w:semiHidden="1" w:uiPriority="39" w:unhideWhenUsed="1"/>
-    <w:lsdException w:name="toc 7" w:semiHidden="1" w:uiPriority="39" w:unhideWhenUsed="1"/>
-    <w:lsdException w:name="toc 8" w:semiHidden="1" w:uiPriority="39" w:unhideWhenUsed="1"/>
-    <w:lsdException w:name="toc 9" w:semiHidden="1" w:uiPriority="39" w:unhideWhenUsed="1"/>
-    <w:lsdException w:name="Normal Indent" w:semiHidden="1" w:unhideWhenUsed="1"/>
-    <w:lsdException w:name="footnote text" w:semiHidden="1" w:unhideWhenUsed="1"/>
-    <w:lsdException w:name="annotation text" w:semiHidden="1" w:unhideWhenUsed="1"/>
-    <w:lsdException w:name="header" w:semiHidden="1" w:unhideWhenUsed="1"/>
-    <w:lsdException w:name="footer" w:semiHidden="1" w:unhideWhenUsed="1"/>
-    <w:lsdException w:name="index heading" w:semiHidden="1" w:unhideWhenUsed="1"/>
-    <w:lsdException w:name="caption" w:semiHidden="1" w:uiPriority="35" w:unhideWhenUsed="1" w:qFormat="1"/>
-    <w:lsdException w:name="table of figures" w:semiHidden="1" w:unhideWhenUsed="1"/>
-    <w:lsdException w:name="envelope address" w:semiHidden="1" w:unhideWhenUsed="1"/>
-    <w:lsdException w:name="envelope return" w:semiHidden="1" w:unhideWhenUsed="1"/>
-    <w:lsdException w:name="footnote reference" w:semiHidden="1" w:unhideWhenUsed="1"/>
-    <w:lsdException w:name="annotation reference" w:semiHidden="1" w:unhideWhenUsed="1"/>
-    <w:lsdException w:name="line number" w:semiHidden="1" w:unhideWhenUsed="1"/>
-    <w:lsdException w:name="page number" w:semiHidden="1" w:unhideWhenUsed="1"/>
-    <w:lsdException w:name="endnote reference" w:semiHidden="1" w:unhideWhenUsed="1"/>
-    <w:lsdException w:name="endnote text" w:semiHidden="1" w:unhideWhenUsed="1"/>
-    <w:lsdException w:name="table of authorities" w:semiHidden="1" w:unhideWhenUsed="1"/>
-    <w:lsdException w:name="macro" w:semiHidden="1" w:unhideWhenUsed="1"/>
-    <w:lsdException w:name="toa heading" w:semiHidden="1" w:unhideWhenUsed="1"/>
-    <w:lsdException w:name="List" w:semiHidden="1" w:unhideWhenUsed="1"/>
-    <w:lsdException w:name="List Bullet" w:semiHidden="1" w:unhideWhenUsed="1"/>
-    <w:lsdException w:name="List Number" w:semiHidden="1" w:unhideWhenUsed="1"/>
-    <w:lsdException w:name="List 2" w:semiHidden="1" w:unhideWhenUsed="1"/>
-    <w:lsdException w:name="List 3" w:semiHidden="1" w:unhideWhenUsed="1"/>
-    <w:lsdException w:name="List 4" w:semiHidden="1" w:unhideWhenUsed="1"/>
-    <w:lsdException w:name="List 5" w:semiHidden="1" w:unhideWhenUsed="1"/>
-    <w:lsdException w:name="List Bullet 2" w:semiHidden="1" w:unhideWhenUsed="1"/>
-    <w:lsdException w:name="List Bullet 3" w:semiHidden="1" w:unhideWhenUsed="1"/>
-    <w:lsdException w:name="List Bullet 4" w:semiHidden="1" w:unhideWhenUsed="1"/>
-    <w:lsdException w:name="List Bullet 5" w:semiHidden="1" w:unhideWhenUsed="1"/>
-    <w:lsdException w:name="List Number 2" w:semiHidden="1" w:unhideWhenUsed="1"/>
-    <w:lsdException w:name="List Number 3" w:semiHidden="1" w:unhideWhenUsed="1"/>
-    <w:lsdException w:name="List Number 4" w:semiHidden="1" w:unhideWhenUsed="1"/>
-    <w:lsdException w:name="List Number 5" w:semiHidden="1" w:unhideWhenUsed="1"/>
-    <w:lsdException w:name="Title" w:uiPriority="10" w:qFormat="1"/>
-    <w:lsdException w:name="Closing" w:semiHidden="1" w:unhideWhenUsed="1"/>
-    <w:lsdException w:name="Signature" w:semiHidden="1" w:unhideWhenUsed="1"/>
-    <w:lsdException w:name="Default Paragraph Font" w:semiHidden="1" w:uiPriority="1" w:unhideWhenUsed="1"/>
-    <w:lsdException w:name="Body Text" w:semiHidden="1" w:unhideWhenUsed="1"/>
-    <w:lsdException w:name="Body Text Indent" w:semiHidden="1" w:unhideWhenUsed="1"/>
-    <w:lsdException w:name="List Continue" w:semiHidden="1" w:unhideWhenUsed="1"/>
-    <w:lsdException w:name="List Continue 2" w:semiHidden="1" w:unhideWhenUsed="1"/>
-    <w:lsdException w:name="List Continue 3" w:semiHidden="1" w:unhideWhenUsed="1"/>
-    <w:lsdException w:name="List Continue 4" w:semiHidden="1" w:unhideWhenUsed="1"/>
-    <w:lsdException w:name="List Continue 5" w:semiHidden="1" w:unhideWhenUsed="1"/>
-    <w:lsdException w:name="Message Header" w:semiHidden="1" w:unhideWhenUsed="1"/>
-    <w:lsdException w:name="Subtitle" w:uiPriority="11" w:qFormat="1"/>
-    <w:lsdException w:name="Salutation" w:semiHidden="1" w:unhideWhenUsed="1"/>
-    <w:lsdException w:name="Date" w:semiHidden="1" w:unhideWhenUsed="1"/>
-    <w:lsdException w:name="Body Text First Indent" w:semiHidden="1" w:unhideWhenUsed="1"/>
-    <w:lsdException w:name="Body Text First Indent 2" w:semiHidden="1" w:unhideWhenUsed="1"/>
-    <w:lsdException w:name="Note Heading" w:semiHidden="1" w:unhideWhenUsed="1"/>
-    <w:lsdException w:name="Body Text 2" w:semiHidden="1" w:unhideWhenUsed="1"/>
-    <w:lsdException w:name="Body Text 3" w:semiHidden="1" w:unhideWhenUsed="1"/>
-    <w:lsdException w:name="Body Text Indent 2" w:semiHidden="1" w:unhideWhenUsed="1"/>
-    <w:lsdException w:name="Body Text Indent 3" w:semiHidden="1" w:unhideWhenUsed="1"/>
-    <w:lsdException w:name="Block Text" w:semiHidden="1" w:unhideWhenUsed="1"/>
-    <w:lsdException w:name="Hyperlink" w:semiHidden="1" w:unhideWhenUsed="1"/>
-    <w:lsdException w:name="FollowedHyperlink" w:semiHidden="1" w:unhideWhenUsed="1"/>
-    <w:lsdException w:name="Strong" w:uiPriority="22" w:qFormat="1"/>
-    <w:lsdException w:name="Emphasis" w:uiPriority="20" w:qFormat="1"/>
-    <w:lsdException w:name="Document Map" w:semiHidden="1" w:unhideWhenUsed="1"/>
-    <w:lsdException w:name="Plain Text" w:semiHidden="1" w:unhideWhenUsed="1"/>
-    <w:lsdException w:name="E-mail Signature" w:semiHidden="1" w:unhideWhenUsed="1"/>
-    <w:lsdException w:name="HTML Top of Form" w:semiHidden="1" w:unhideWhenUsed="1"/>
-    <w:lsdException w:name="HTML Bottom of Form" w:semiHidden="1" w:unhideWhenUsed="1"/>
-    <w:lsdException w:name="Normal (Web)" w:semiHidden="1" w:unhideWhenUsed="1"/>
-    <w:lsdException w:name="HTML Acronym" w:semiHidden="1" w:unhideWhenUsed="1"/>
-    <w:lsdException w:name="HTML Address" w:semiHidden="1" w:unhideWhenUsed="1"/>
-    <w:lsdException w:name="HTML Cite" w:semiHidden="1" w:unhideWhenUsed="1"/>
-    <w:lsdException w:name="HTML Code" w:semiHidden="1" w:unhideWhenUsed="1"/>
-    <w:lsdException w:name="HTML Definition" w:semiHidden="1" w:unhideWhenUsed="1"/>
-    <w:lsdException w:name="HTML Keyboard" w:semiHidden="1" w:unhideWhenUsed="1"/>
-    <w:lsdException w:name="HTML Preformatted" w:semiHidden="1" w:unhideWhenUsed="1"/>
-    <w:lsdException w:name="HTML Sample" w:semiHidden="1" w:unhideWhenUsed="1"/>
-    <w:lsdException w:name="HTML Typewriter" w:semiHidden="1" w:unhideWhenUsed="1"/>
-    <w:lsdException w:name="HTML Variable" w:semiHidden="1" w:unhideWhenUsed="1"/>
-    <w:lsdException w:name="Normal Table" w:semiHidden="1" w:unhideWhenUsed="1"/>
-    <w:lsdException w:name="annotation subject" w:semiHidden="1" w:unhideWhenUsed="1"/>
-    <w:lsdException w:name="No List" w:semiHidden="1" w:unhideWhenUsed="1"/>
-    <w:lsdException w:name="Outline List 1" w:semiHidden="1" w:unhideWhenUsed="1"/>
-    <w:lsdException w:name="Outline List 2" w:semiHidden="1" w:unhideWhenUsed="1"/>
-    <w:lsdException w:name="Outline List 3" w:semiHidden="1" w:unhideWhenUsed="1"/>
-    <w:lsdException w:name="Table Simple 1" w:semiHidden="1" w:unhideWhenUsed="1"/>
-    <w:lsdException w:name="Table Simple 2" w:semiHidden="1" w:unhideWhenUsed="1"/>
-    <w:lsdException w:name="Table Simple 3" w:semiHidden="1" w:unhideWhenUsed="1"/>
-    <w:lsdException w:name="Table Classic 1" w:semiHidden="1" w:unhideWhenUsed="1"/>
-    <w:lsdException w:name="Table Classic 2" w:semiHidden="1" w:unhideWhenUsed="1"/>
-    <w:lsdException w:name="Table Classic 3" w:semiHidden="1" w:unhideWhenUsed="1"/>
-    <w:lsdException w:name="Table Classic 4" w:semiHidden="1" w:unhideWhenUsed="1"/>
-    <w:lsdException w:name="Table Colorful 1" w:semiHidden="1" w:unhideWhenUsed="1"/>
-    <w:lsdException w:name="Table Colorful 2" w:semiHidden="1" w:unhideWhenUsed="1"/>
-    <w:lsdException w:name="Table Colorful 3" w:semiHidden="1" w:unhideWhenUsed="1"/>
-    <w:lsdException w:name="Table Columns 1" w:semiHidden="1" w:unhideWhenUsed="1"/>
-    <w:lsdException w:name="Table Columns 2" w:semiHidden="1" w:unhideWhenUsed="1"/>
-    <w:lsdException w:name="Table Columns 3" w:semiHidden="1" w:unhideWhenUsed="1"/>
-    <w:lsdException w:name="Table Columns 4" w:semiHidden="1" w:unhideWhenUsed="1"/>
-    <w:lsdException w:name="Table Columns 5" w:semiHidden="1" w:unhideWhenUsed="1"/>
-    <w:lsdException w:name="Table Grid 1" w:semiHidden="1" w:unhideWhenUsed="1"/>
-    <w:lsdException w:name="Table Grid 2" w:semiHidden="1" w:unhideWhenUsed="1"/>
-    <w:lsdException w:name="Table Grid 3" w:semiHidden="1" w:unhideWhenUsed="1"/>
-    <w:lsdException w:name="Table Grid 4" w:semiHidden="1" w:unhideWhenUsed="1"/>
-    <w:lsdException w:name="Table Grid 5" w:semiHidden="1" w:unhideWhenUsed="1"/>
-    <w:lsdException w:name="Table Grid 6" w:semiHidden="1" w:unhideWhenUsed="1"/>
-    <w:lsdException w:name="Table Grid 7" w:semiHidden="1" w:unhideWhenUsed="1"/>
-    <w:lsdException w:name="Table Grid 8" w:semiHidden="1" w:unhideWhenUsed="1"/>
-    <w:lsdException w:name="Table List 1" w:semiHidden="1" w:unhideWhenUsed="1"/>
-    <w:lsdException w:name="Table List 2" w:semiHidden="1" w:unhideWhenUsed="1"/>
-    <w:lsdException w:name="Table List 3" w:semiHidden="1" w:unhideWhenUsed="1"/>
-    <w:lsdException w:name="Table List 4" w:semiHidden="1" w:unhideWhenUsed="1"/>
-    <w:lsdException w:name="Table List 5" w:semiHidden="1" w:unhideWhenUsed="1"/>
-    <w:lsdException w:name="Table List 6" w:semiHidden="1" w:unhideWhenUsed="1"/>
-    <w:lsdException w:name="Table List 7" w:semiHidden="1" w:unhideWhenUsed="1"/>
-    <w:lsdException w:name="Table List 8" w:semiHidden="1" w:unhideWhenUsed="1"/>
-    <w:lsdException w:name="Table 3D effects 1" w:semiHidden="1" w:unhideWhenUsed="1"/>
-    <w:lsdException w:name="Table 3D effects 2" w:semiHidden="1" w:unhideWhenUsed="1"/>
-    <w:lsdException w:name="Table 3D effects 3" w:semiHidden="1" w:unhideWhenUsed="1"/>
-    <w:lsdException w:name="Table Contemporary" w:semiHidden="1" w:unhideWhenUsed="1"/>
-    <w:lsdException w:name="Table Elegant" w:semiHidden="1" w:unhideWhenUsed="1"/>
-    <w:lsdException w:name="Table Professional" w:semiHidden="1" w:unhideWhenUsed="1"/>
-    <w:lsdException w:name="Table Subtle 1" w:semiHidden="1" w:unhideWhenUsed="1"/>
-    <w:lsdException w:name="Table Subtle 2" w:semiHidden="1" w:unhideWhenUsed="1"/>
-    <w:lsdException w:name="Table Web 1" w:semiHidden="1" w:unhideWhenUsed="1"/>
-    <w:lsdException w:name="Table Web 2" w:semiHidden="1" w:unhideWhenUsed="1"/>
-    <w:lsdException w:name="Table Web 3" w:semiHidden="1" w:unhideWhenUsed="1"/>
-    <w:lsdException w:name="Balloon Text" w:semiHidden="1" w:unhideWhenUsed="1"/>
-    <w:lsdException w:name="Table Grid" w:uiPriority="39"/>
-    <w:lsdException w:name="Table Theme" w:semiHidden="1" w:unhideWhenUsed="1"/>
-    <w:lsdException w:name="Placeholder Text" w:semiHidden="1"/>
-    <w:lsdException w:name="No Spacing" w:uiPriority="1" w:qFormat="1"/>
-    <w:lsdException w:name="Light Shading" w:uiPriority="60"/>
-    <w:lsdException w:name="Light List" w:uiPriority="61"/>
-    <w:lsdException w:name="Light Grid" w:uiPriority="62"/>
-    <w:lsdException w:name="Medium Shading 1" w:uiPriority="63"/>
-    <w:lsdException w:name="Medium Shading 2" w:uiPriority="64"/>
-    <w:lsdException w:name="Medium List 1" w:uiPriority="65"/>
-    <w:lsdException w:name="Medium List 2" w:uiPriority="66"/>
-    <w:lsdException w:name="Medium Grid 1" w:uiPriority="67"/>
-    <w:lsdException w:name="Medium Grid 2" w:uiPriority="68"/>
-    <w:lsdException w:name="Medium Grid 3" w:uiPriority="69"/>
-    <w:lsdException w:name="Dark List" w:uiPriority="70"/>
-    <w:lsdException w:name="Colorful Shading" w:uiPriority="71"/>
-    <w:lsdException w:name="Colorful List" w:uiPriority="72"/>
-    <w:lsdException w:name="Colorful Grid" w:uiPriority="73"/>
-    <w:lsdException w:name="Light Shading Accent 1" w:uiPriority="60"/>
-    <w:lsdException w:name="Light List Accent 1" w:uiPriority="61"/>
-    <w:lsdException w:name="Light Grid Accent 1" w:uiPriority="62"/>
-    <w:lsdException w:name="Medium Shading 1 Accent 1" w:uiPriority="63"/>
-    <w:lsdException w:name="Medium Shading 2 Accent 1" w:uiPriority="64"/>
-    <w:lsdException w:name="Medium List 1 Accent 1" w:uiPriority="65"/>
-    <w:lsdException w:name="Revision" w:semiHidden="1"/>
-    <w:lsdException w:name="List Paragraph" w:uiPriority="34" w:qFormat="1"/>
-    <w:lsdException w:name="Quote" w:uiPriority="29" w:qFormat="1"/>
-    <w:lsdException w:name="Intense Quote" w:uiPriority="30" w:qFormat="1"/>
-    <w:lsdException w:name="Medium List 2 Accent 1" w:uiPriority="66"/>
-    <w:lsdException w:name="Medium Grid 1 Accent 1" w:uiPriority="67"/>
-    <w:lsdException w:name="Medium Grid 2 Accent 1" w:uiPriority="68"/>
-    <w:lsdException w:name="Medium Grid 3 Accent 1" w:uiPriority="69"/>
-    <w:lsdException w:name="Dark List Accent 1" w:uiPriority="70"/>
-    <w:lsdException w:name="Colorful Shading Accent 1" w:uiPriority="71"/>
-    <w:lsdException w:name="Colorful List Accent 1" w:uiPriority="72"/>
-    <w:lsdException w:name="Colorful Grid Accent 1" w:uiPriority="73"/>
-    <w:lsdException w:name="Light Shading Accent 2" w:uiPriority="60"/>
-    <w:lsdException w:name="Light List Accent 2" w:uiPriority="61"/>
-    <w:lsdException w:name="Light Grid Accent 2" w:uiPriority="62"/>
-    <w:lsdException w:name="Medium Shading 1 Accent 2" w:uiPriority="63"/>
-    <w:lsdException w:name="Medium Shading 2 Accent 2" w:uiPriority="64"/>
-    <w:lsdException w:name="Medium List 1 Accent 2" w:uiPriority="65"/>
-    <w:lsdException w:name="Medium List 2 Accent 2" w:uiPriority="66"/>
-    <w:lsdException w:name="Medium Grid 1 Accent 2" w:uiPriority="67"/>
-    <w:lsdException w:name="Medium Grid 2 Accent 2" w:uiPriority="68"/>
-    <w:lsdException w:name="Medium Grid 3 Accent 2" w:uiPriority="69"/>
-    <w:lsdException w:name="Dark List Accent 2" w:uiPriority="70"/>
-    <w:lsdException w:name="Colorful Shading Accent 2" w:uiPriority="71"/>
-    <w:lsdException w:name="Colorful List Accent 2" w:uiPriority="72"/>
-    <w:lsdException w:name="Colorful Grid Accent 2" w:uiPriority="73"/>
-    <w:lsdException w:name="Light Shading Accent 3" w:uiPriority="60"/>
-    <w:lsdException w:name="Light List Accent 3" w:uiPriority="61"/>
-    <w:lsdException w:name="Light Grid Accent 3" w:uiPriority="62"/>
-    <w:lsdException w:name="Medium Shading 1 Accent 3" w:uiPriority="63"/>
-    <w:lsdException w:name="Medium Shading 2 Accent 3" w:uiPriority="64"/>
-    <w:lsdException w:name="Medium List 1 Accent 3" w:uiPriority="65"/>
-    <w:lsdException w:name="Medium List 2 Accent 3" w:uiPriority="66"/>
-    <w:lsdException w:name="Medium Grid 1 Accent 3" w:uiPriority="67"/>
-    <w:lsdException w:name="Medium Grid 2 Accent 3" w:uiPriority="68"/>
-    <w:lsdException w:name="Medium Grid 3 Accent 3" w:uiPriority="69"/>
-    <w:lsdException w:name="Dark List Accent 3" w:uiPriority="70"/>
-    <w:lsdException w:name="Colorful Shading Accent 3" w:uiPriority="71"/>
-    <w:lsdException w:name="Colorful List Accent 3" w:uiPriority="72"/>
-    <w:lsdException w:name="Colorful Grid Accent 3" w:uiPriority="73"/>
-    <w:lsdException w:name="Light Shading Accent 4" w:uiPriority="60"/>
-    <w:lsdException w:name="Light List Accent 4" w:uiPriority="61"/>
-    <w:lsdException w:name="Light Grid Accent 4" w:uiPriority="62"/>
-    <w:lsdException w:name="Medium Shading 1 Accent 4" w:uiPriority="63"/>
-    <w:lsdException w:name="Medium Shading 2 Accent 4" w:uiPriority="64"/>
-    <w:lsdException w:name="Medium List 1 Accent 4" w:uiPriority="65"/>
-    <w:lsdException w:name="Medium List 2 Accent 4" w:uiPriority="66"/>
-    <w:lsdException w:name="Medium Grid 1 Accent 4" w:uiPriority="67"/>
-    <w:lsdException w:name="Medium Grid 2 Accent 4" w:uiPriority="68"/>
-    <w:lsdException w:name="Medium Grid 3 Accent 4" w:uiPriority="69"/>
-    <w:lsdException w:name="Dark List Accent 4" w:uiPriority="70"/>
-    <w:lsdException w:name="Colorful Shading Accent 4" w:uiPriority="71"/>
-    <w:lsdException w:name="Colorful List Accent 4" w:uiPriority="72"/>
-    <w:lsdException w:name="Colorful Grid Accent 4" w:uiPriority="73"/>
-    <w:lsdException w:name="Light Shading Accent 5" w:uiPriority="60"/>
-    <w:lsdException w:name="Light List Accent 5" w:uiPriority="61"/>
-    <w:lsdException w:name="Light Grid Accent 5" w:uiPriority="62"/>
-    <w:lsdException w:name="Medium Shading 1 Accent 5" w:uiPriority="63"/>
-    <w:lsdException w:name="Medium Shading 2 Accent 5" w:uiPriority="64"/>
-    <w:lsdException w:name="Medium List 1 Accent 5" w:uiPriority="65"/>
-    <w:lsdException w:name="Medium List 2 Accent 5" w:uiPriority="66"/>
-    <w:lsdException w:name="Medium Grid 1 Accent 5" w:uiPriority="67"/>
-    <w:lsdException w:name="Medium Grid 2 Accent 5" w:uiPriority="68"/>
-    <w:lsdException w:name="Medium Grid 3 Accent 5" w:uiPriority="69"/>
-    <w:lsdException w:name="Dark List Accent 5" w:uiPriority="70"/>
-    <w:lsdException w:name="Colorful Shading Accent 5" w:uiPriority="71"/>
-    <w:lsdException w:name="Colorful List Accent 5" w:uiPriority="72"/>
-    <w:lsdException w:name="Colorful Grid Accent 5" w:uiPriority="73"/>
-    <w:lsdException w:name="Light Shading Accent 6" w:uiPriority="60"/>
-    <w:lsdException w:name="Light List Accent 6" w:uiPriority="61"/>
-    <w:lsdException w:name="Light Grid Accent 6" w:uiPriority="62"/>
-    <w:lsdException w:name="Medium Shading 1 Accent 6" w:uiPriority="63"/>
-    <w:lsdException w:name="Medium Shading 2 Accent 6" w:uiPriority="64"/>
-    <w:lsdException w:name="Medium List 1 Accent 6" w:uiPriority="65"/>
-    <w:lsdException w:name="Medium List 2 Accent 6" w:uiPriority="66"/>
-    <w:lsdException w:name="Medium Grid 1 Accent 6" w:uiPriority="67"/>
-    <w:lsdException w:name="Medium Grid 2 Accent 6" w:uiPriority="68"/>
-    <w:lsdException w:name="Medium Grid 3 Accent 6" w:uiPriority="69"/>
-    <w:lsdException w:name="Dark List Accent 6" w:uiPriority="70"/>
-    <w:lsdException w:name="Colorful Shading Accent 6" w:uiPriority="71"/>
-    <w:lsdException w:name="Colorful List Accent 6" w:uiPriority="72"/>
-    <w:lsdException w:name="Colorful Grid Accent 6" w:uiPriority="73"/>
-    <w:lsdException w:name="Subtle Emphasis" w:uiPriority="19" w:qFormat="1"/>
-    <w:lsdException w:name="Intense Emphasis" w:uiPriority="21" w:qFormat="1"/>
-    <w:lsdException w:name="Subtle Reference" w:uiPriority="31" w:qFormat="1"/>
-    <w:lsdException w:name="Intense Reference" w:uiPriority="32" w:qFormat="1"/>
-    <w:lsdException w:name="Book Title" w:uiPriority="33" w:qFormat="1"/>
-    <w:lsdException w:name="Bibliography" w:semiHidden="1" w:uiPriority="37" w:unhideWhenUsed="1"/>
-    <w:lsdException w:name="TOC Heading" w:semiHidden="1" w:uiPriority="39" w:unhideWhenUsed="1" w:qFormat="1"/>
-    <w:lsdException w:name="Plain Table 1" w:uiPriority="41"/>
-    <w:lsdException w:name="Plain Table 2" w:uiPriority="42"/>
-    <w:lsdException w:name="Plain Table 3" w:uiPriority="43"/>
-    <w:lsdException w:name="Plain Table 4" w:uiPriority="44"/>
-    <w:lsdException w:name="Plain Table 5" w:uiPriority="45"/>
-    <w:lsdException w:name="Grid Table Light" w:uiPriority="40"/>
-    <w:lsdException w:name="Grid Table 1 Light" w:uiPriority="46"/>
-    <w:lsdException w:name="Grid Table 2" w:uiPriority="47"/>
-    <w:lsdException w:name="Grid Table 3" w:uiPriority="48"/>
-    <w:lsdException w:name="Grid Table 4" w:uiPriority="49"/>
-    <w:lsdException w:name="Grid Table 5 Dark" w:uiPriority="50"/>
-    <w:lsdException w:name="Grid Table 6 Colorful" w:uiPriority="51"/>
-    <w:lsdException w:name="Grid Table 7 Colorful" w:uiPriority="52"/>
-    <w:lsdException w:name="Grid Table 1 Light Accent 1" w:uiPriority="46"/>
-    <w:lsdException w:name="Grid Table 2 Accent 1" w:uiPriority="47"/>
-    <w:lsdException w:name="Grid Table 3 Accent 1" w:uiPriority="48"/>
-    <w:lsdException w:name="Grid Table 4 Accent 1" w:uiPriority="49"/>
-    <w:lsdException w:name="Grid Table 5 Dark Accent 1" w:uiPriority="50"/>
-    <w:lsdException w:name="Grid Table 6 Colorful Accent 1" w:uiPriority="51"/>
-    <w:lsdException w:name="Grid Table 7 Colorful Accent 1" w:uiPriority="52"/>
-    <w:lsdException w:name="Grid Table 1 Light Accent 2" w:uiPriority="46"/>
-    <w:lsdException w:name="Grid Table 2 Accent 2" w:uiPriority="47"/>
-    <w:lsdException w:name="Grid Table 3 Accent 2" w:uiPriority="48"/>
-    <w:lsdException w:name="Grid Table 4 Accent 2" w:uiPriority="49"/>
-    <w:lsdException w:name="Grid Table 5 Dark Accent 2" w:uiPriority="50"/>
-    <w:lsdException w:name="Grid Table 6 Colorful Accent 2" w:uiPriority="51"/>
-    <w:lsdException w:name="Grid Table 7 Colorful Accent 2" w:uiPriority="52"/>
-    <w:lsdException w:name="Grid Table 1 Light Accent 3" w:uiPriority="46"/>
-    <w:lsdException w:name="Grid Table 2 Accent 3" w:uiPriority="47"/>
-    <w:lsdException w:name="Grid Table 3 Accent 3" w:uiPriority="48"/>
-    <w:lsdException w:name="Grid Table 4 Accent 3" w:uiPriority="49"/>
-    <w:lsdException w:name="Grid Table 5 Dark Accent 3" w:uiPriority="50"/>
-    <w:lsdException w:name="Grid Table 6 Colorful Accent 3" w:uiPriority="51"/>
-    <w:lsdException w:name="Grid Table 7 Colorful Accent 3" w:uiPriority="52"/>
-    <w:lsdException w:name="Grid Table 1 Light Accent 4" w:uiPriority="46"/>
-    <w:lsdException w:name="Grid Table 2 Accent 4" w:uiPriority="47"/>
-    <w:lsdException w:name="Grid Table 3 Accent 4" w:uiPriority="48"/>
-    <w:lsdException w:name="Grid Table 4 Accent 4" w:uiPriority="49"/>
-    <w:lsdException w:name="Grid Table 5 Dark Accent 4" w:uiPriority="50"/>
-    <w:lsdException w:name="Grid Table 6 Colorful Accent 4" w:uiPriority="51"/>
-    <w:lsdException w:name="Grid Table 7 Colorful Accent 4" w:uiPriority="52"/>
-    <w:lsdException w:name="Grid Table 1 Light Accent 5" w:uiPriority="46"/>
-    <w:lsdException w:name="Grid Table 2 Accent 5" w:uiPriority="47"/>
-    <w:lsdException w:name="Grid Table 3 Accent 5" w:uiPriority="48"/>
-    <w:lsdException w:name="Grid Table 4 Accent 5" w:uiPriority="49"/>
-    <w:lsdException w:name="Grid Table 5 Dark Accent 5" w:uiPriority="50"/>
-    <w:lsdException w:name="Grid Table 6 Colorful Accent 5" w:uiPriority="51"/>
-    <w:lsdException w:name="Grid Table 7 Colorful Accent 5" w:uiPriority="52"/>
-    <w:lsdException w:name="Grid Table 1 Light Accent 6" w:uiPriority="46"/>
-    <w:lsdException w:name="Grid Table 2 Accent 6" w:uiPriority="47"/>
-    <w:lsdException w:name="Grid Table 3 Accent 6" w:uiPriority="48"/>
-    <w:lsdException w:name="Grid Table 4 Accent 6" w:uiPriority="49"/>
-    <w:lsdException w:name="Grid Table 5 Dark Accent 6" w:uiPriority="50"/>
-    <w:lsdException w:name="Grid Table 6 Colorful Accent 6" w:uiPriority="51"/>
-    <w:lsdException w:name="Grid Table 7 Colorful Accent 6" w:uiPriority="52"/>
-    <w:lsdException w:name="List Table 1 Light" w:uiPriority="46"/>
-    <w:lsdException w:name="List Table 2" w:uiPriority="47"/>
-    <w:lsdException w:name="List Table 3" w:uiPriority="48"/>
-    <w:lsdException w:name="List Table 4" w:uiPriority="49"/>
-    <w:lsdException w:name="List Table 5 Dark" w:uiPriority="50"/>
-    <w:lsdException w:name="List Table 6 Colorful" w:uiPriority="51"/>
-    <w:lsdException w:name="List Table 7 Colorful" w:uiPriority="52"/>
-    <w:lsdException w:name="List Table 1 Light Accent 1" w:uiPriority="46"/>
-    <w:lsdException w:name="List Table 2 Accent 1" w:uiPriority="47"/>
-    <w:lsdException w:name="List Table 3 Accent 1" w:uiPriority="48"/>
-    <w:lsdException w:name="List Table 4 Accent 1" w:uiPriority="49"/>
-    <w:lsdException w:name="List Table 5 Dark Accent 1" w:uiPriority="50"/>
-    <w:lsdException w:name="List Table 6 Colorful Accent 1" w:uiPriority="51"/>
-    <w:lsdException w:name="List Table 7 Colorful Accent 1" w:uiPriority="52"/>
-    <w:lsdException w:name="List Table 1 Light Accent 2" w:uiPriority="46"/>
-    <w:lsdException w:name="List Table 2 Accent 2" w:uiPriority="47"/>
-    <w:lsdException w:name="List Table 3 Accent 2" w:uiPriority="48"/>
-    <w:lsdException w:name="List Table 4 Accent 2" w:uiPriority="49"/>
-    <w:lsdException w:name="List Table 5 Dark Accent 2" w:uiPriority="50"/>
-    <w:lsdException w:name="List Table 6 Colorful Accent 2" w:uiPriority="51"/>
-    <w:lsdException w:name="List Table 7 Colorful Accent 2" w:uiPriority="52"/>
-    <w:lsdException w:name="List Table 1 Light Accent 3" w:uiPriority="46"/>
-    <w:lsdException w:name="List Table 2 Accent 3" w:uiPriority="47"/>
-    <w:lsdException w:name="List Table 3 Accent 3" w:uiPriority="48"/>
-    <w:lsdException w:name="List Table 4 Accent 3" w:uiPriority="49"/>
-    <w:lsdException w:name="List Table 5 Dark Accent 3" w:uiPriority="50"/>
-    <w:lsdException w:name="List Table 6 Colorful Accent 3" w:uiPriority="51"/>
-    <w:lsdException w:name="List Table 7 Colorful Accent 3" w:uiPriority="52"/>
-    <w:lsdException w:name="List Table 1 Light Accent 4" w:uiPriority="46"/>
-    <w:lsdException w:name="List Table 2 Accent 4" w:uiPriority="47"/>
-    <w:lsdException w:name="List Table 3 Accent 4" w:uiPriority="48"/>
-    <w:lsdException w:name="List Table 4 Accent 4" w:uiPriority="49"/>
-    <w:lsdException w:name="List Table 5 Dark Accent 4" w:uiPriority="50"/>
-    <w:lsdException w:name="List Table 6 Colorful Accent 4" w:uiPriority="51"/>
-    <w:lsdException w:name="List Table 7 Colorful Accent 4" w:uiPriority="52"/>
-    <w:lsdException w:name="List Table 1 Light Accent 5" w:uiPriority="46"/>
-    <w:lsdException w:name="List Table 2 Accent 5" w:uiPriority="47"/>
-    <w:lsdException w:name="List Table 3 Accent 5" w:uiPriority="48"/>
-    <w:lsdException w:name="List Table 4 Accent 5" w:uiPriority="49"/>
-    <w:lsdException w:name="List Table 5 Dark Accent 5" w:uiPriority="50"/>
-    <w:lsdException w:name="List Table 6 Colorful Accent 5" w:uiPriority="51"/>
-    <w:lsdException w:name="List Table 7 Colorful Accent 5" w:uiPriority="52"/>
-    <w:lsdException w:name="List Table 1 Light Accent 6" w:uiPriority="46"/>
-    <w:lsdException w:name="List Table 2 Accent 6" w:uiPriority="47"/>
-    <w:lsdException w:name="List Table 3 Accent 6" w:uiPriority="48"/>
-    <w:lsdException w:name="List Table 4 Accent 6" w:uiPriority="49"/>
-    <w:lsdException w:name="List Table 5 Dark Accent 6" w:uiPriority="50"/>
-    <w:lsdException w:name="List Table 6 Colorful Accent 6" w:uiPriority="51"/>
-    <w:lsdException w:name="List Table 7 Colorful Accent 6" w:uiPriority="52"/>
+  <w:latentStyles w:defLockedState="0" w:defUIPriority="99" w:defSemiHidden="1" w:defUnhideWhenUsed="1" w:defQFormat="0" w:count="267">
+    <w:lsdException w:name="Normal" w:semiHidden="0" w:uiPriority="0" w:unhideWhenUsed="0" w:qFormat="1"/>
+    <w:lsdException w:name="heading 1" w:semiHidden="0" w:uiPriority="9" w:unhideWhenUsed="0" w:qFormat="1"/>
+    <w:lsdException w:name="heading 2" w:uiPriority="9" w:qFormat="1"/>
+    <w:lsdException w:name="heading 3" w:uiPriority="9" w:qFormat="1"/>
+    <w:lsdException w:name="heading 4" w:uiPriority="9" w:qFormat="1"/>
+    <w:lsdException w:name="heading 5" w:uiPriority="9" w:qFormat="1"/>
+    <w:lsdException w:name="heading 6" w:uiPriority="9" w:qFormat="1"/>
+    <w:lsdException w:name="heading 7" w:uiPriority="9" w:qFormat="1"/>
+    <w:lsdException w:name="heading 8" w:uiPriority="9" w:qFormat="1"/>
+    <w:lsdException w:name="heading 9" w:uiPriority="9" w:qFormat="1"/>
+    <w:lsdException w:name="toc 1" w:uiPriority="39"/>
+    <w:lsdException w:name="toc 2" w:uiPriority="39"/>
+    <w:lsdException w:name="toc 3" w:uiPriority="39"/>
+    <w:lsdException w:name="toc 4" w:uiPriority="39"/>
+    <w:lsdException w:name="toc 5" w:uiPriority="39"/>
+    <w:lsdException w:name="toc 6" w:uiPriority="39"/>
+    <w:lsdException w:name="toc 7" w:uiPriority="39"/>
+    <w:lsdException w:name="toc 8" w:uiPriority="39"/>
+    <w:lsdException w:name="toc 9" w:uiPriority="39"/>
+    <w:lsdException w:name="caption" w:uiPriority="35" w:qFormat="1"/>
+    <w:lsdException w:name="Title" w:semiHidden="0" w:uiPriority="10" w:unhideWhenUsed="0" w:qFormat="1"/>
+    <w:lsdException w:name="Default Paragraph Font" w:uiPriority="1"/>
+    <w:lsdException w:name="Subtitle" w:semiHidden="0" w:uiPriority="11" w:unhideWhenUsed="0" w:qFormat="1"/>
+    <w:lsdException w:name="Strong" w:semiHidden="0" w:uiPriority="22" w:unhideWhenUsed="0" w:qFormat="1"/>
+    <w:lsdException w:name="Emphasis" w:semiHidden="0" w:uiPriority="20" w:unhideWhenUsed="0" w:qFormat="1"/>
+    <w:lsdException w:name="Table Grid" w:semiHidden="0" w:uiPriority="39" w:unhideWhenUsed="0"/>
+    <w:lsdException w:name="Placeholder Text" w:unhideWhenUsed="0"/>
+    <w:lsdException w:name="No Spacing" w:semiHidden="0" w:uiPriority="1" w:unhideWhenUsed="0" w:qFormat="1"/>
+    <w:lsdException w:name="Light Shading" w:semiHidden="0" w:uiPriority="60" w:unhideWhenUsed="0"/>
+    <w:lsdException w:name="Light List" w:semiHidden="0" w:uiPriority="61" w:unhideWhenUsed="0"/>
+    <w:lsdException w:name="Light Grid" w:semiHidden="0" w:uiPriority="62" w:unhideWhenUsed="0"/>
+    <w:lsdException w:name="Medium Shading 1" w:semiHidden="0" w:uiPriority="63" w:unhideWhenUsed="0"/>
+    <w:lsdException w:name="Medium Shading 2" w:semiHidden="0" w:uiPriority="64" w:unhideWhenUsed="0"/>
+    <w:lsdException w:name="Medium List 1" w:semiHidden="0" w:uiPriority="65" w:unhideWhenUsed="0"/>
+    <w:lsdException w:name="Medium List 2" w:semiHidden="0" w:uiPriority="66" w:unhideWhenUsed="0"/>
+    <w:lsdException w:name="Medium Grid 1" w:semiHidden="0" w:uiPriority="67" w:unhideWhenUsed="0"/>
+    <w:lsdException w:name="Medium Grid 2" w:semiHidden="0" w:uiPriority="68" w:unhideWhenUsed="0"/>
+    <w:lsdException w:name="Medium Grid 3" w:semiHidden="0" w:uiPriority="69" w:unhideWhenUsed="0"/>
+    <w:lsdException w:name="Dark List" w:semiHidden="0" w:uiPriority="70" w:unhideWhenUsed="0"/>
+    <w:lsdException w:name="Colorful Shading" w:semiHidden="0" w:uiPriority="71" w:unhideWhenUsed="0"/>
+    <w:lsdException w:name="Colorful List" w:semiHidden="0" w:uiPriority="72" w:unhideWhenUsed="0"/>
+    <w:lsdException w:name="Colorful Grid" w:semiHidden="0" w:uiPriority="73" w:unhideWhenUsed="0"/>
+    <w:lsdException w:name="Light Shading Accent 1" w:semiHidden="0" w:uiPriority="60" w:unhideWhenUsed="0"/>
+    <w:lsdException w:name="Light List Accent 1" w:semiHidden="0" w:uiPriority="61" w:unhideWhenUsed="0"/>
+    <w:lsdException w:name="Light Grid Accent 1" w:semiHidden="0" w:uiPriority="62" w:unhideWhenUsed="0"/>
+    <w:lsdException w:name="Medium Shading 1 Accent 1" w:semiHidden="0" w:uiPriority="63" w:unhideWhenUsed="0"/>
+    <w:lsdException w:name="Medium Shading 2 Accent 1" w:semiHidden="0" w:uiPriority="64" w:unhideWhenUsed="0"/>
+    <w:lsdException w:name="Medium List 1 Accent 1" w:semiHidden="0" w:uiPriority="65" w:unhideWhenUsed="0"/>
+    <w:lsdException w:name="Revision" w:unhideWhenUsed="0"/>
+    <w:lsdException w:name="List Paragraph" w:semiHidden="0" w:uiPriority="34" w:unhideWhenUsed="0" w:qFormat="1"/>
+    <w:lsdException w:name="Quote" w:semiHidden="0" w:uiPriority="29" w:unhideWhenUsed="0" w:qFormat="1"/>
+    <w:lsdException w:name="Intense Quote" w:semiHidden="0" w:uiPriority="30" w:unhideWhenUsed="0" w:qFormat="1"/>
+    <w:lsdException w:name="Medium List 2 Accent 1" w:semiHidden="0" w:uiPriority="66" w:unhideWhenUsed="0"/>
+    <w:lsdException w:name="Medium Grid 1 Accent 1" w:semiHidden="0" w:uiPriority="67" w:unhideWhenUsed="0"/>
+    <w:lsdException w:name="Medium Grid 2 Accent 1" w:semiHidden="0" w:uiPriority="68" w:unhideWhenUsed="0"/>
+    <w:lsdException w:name="Medium Grid 3 Accent 1" w:semiHidden="0" w:uiPriority="69" w:unhideWhenUsed="0"/>
+    <w:lsdException w:name="Dark List Accent 1" w:semiHidden="0" w:uiPriority="70" w:unhideWhenUsed="0"/>
+    <w:lsdException w:name="Colorful Shading Accent 1" w:semiHidden="0" w:uiPriority="71" w:unhideWhenUsed="0"/>
+    <w:lsdException w:name="Colorful List Accent 1" w:semiHidden="0" w:uiPriority="72" w:unhideWhenUsed="0"/>
+    <w:lsdException w:name="Colorful Grid Accent 1" w:semiHidden="0" w:uiPriority="73" w:unhideWhenUsed="0"/>
+    <w:lsdException w:name="Light Shading Accent 2" w:semiHidden="0" w:uiPriority="60" w:unhideWhenUsed="0"/>
+    <w:lsdException w:name="Light List Accent 2" w:semiHidden="0" w:uiPriority="61" w:unhideWhenUsed="0"/>
+    <w:lsdException w:name="Light Grid Accent 2" w:semiHidden="0" w:uiPriority="62" w:unhideWhenUsed="0"/>
+    <w:lsdException w:name="Medium Shading 1 Accent 2" w:semiHidden="0" w:uiPriority="63" w:unhideWhenUsed="0"/>
+    <w:lsdException w:name="Medium Shading 2 Accent 2" w:semiHidden="0" w:uiPriority="64" w:unhideWhenUsed="0"/>
+    <w:lsdException w:name="Medium List 1 Accent 2" w:semiHidden="0" w:uiPriority="65" w:unhideWhenUsed="0"/>
+    <w:lsdException w:name="Medium List 2 Accent 2" w:semiHidden="0" w:uiPriority="66" w:unhideWhenUsed="0"/>
+    <w:lsdException w:name="Medium Grid 1 Accent 2" w:semiHidden="0" w:uiPriority="67" w:unhideWhenUsed="0"/>
+    <w:lsdException w:name="Medium Grid 2 Accent 2" w:semiHidden="0" w:uiPriority="68" w:unhideWhenUsed="0"/>
+    <w:lsdException w:name="Medium Grid 3 Accent 2" w:semiHidden="0" w:uiPriority="69" w:unhideWhenUsed="0"/>
+    <w:lsdException w:name="Dark List Accent 2" w:semiHidden="0" w:uiPriority="70" w:unhideWhenUsed="0"/>
+    <w:lsdException w:name="Colorful Shading Accent 2" w:semiHidden="0" w:uiPriority="71" w:unhideWhenUsed="0"/>
+    <w:lsdException w:name="Colorful List Accent 2" w:semiHidden="0" w:uiPriority="72" w:unhideWhenUsed="0"/>
+    <w:lsdException w:name="Colorful Grid Accent 2" w:semiHidden="0" w:uiPriority="73" w:unhideWhenUsed="0"/>
+    <w:lsdException w:name="Light Shading Accent 3" w:semiHidden="0" w:uiPriority="60" w:unhideWhenUsed="0"/>
+    <w:lsdException w:name="Light List Accent 3" w:semiHidden="0" w:uiPriority="61" w:unhideWhenUsed="0"/>
+    <w:lsdException w:name="Light Grid Accent 3" w:semiHidden="0" w:uiPriority="62" w:unhideWhenUsed="0"/>
+    <w:lsdException w:name="Medium Shading 1 Accent 3" w:semiHidden="0" w:uiPriority="63" w:unhideWhenUsed="0"/>
+    <w:lsdException w:name="Medium Shading 2 Accent 3" w:semiHidden="0" w:uiPriority="64" w:unhideWhenUsed="0"/>
+    <w:lsdException w:name="Medium List 1 Accent 3" w:semiHidden="0" w:uiPriority="65" w:unhideWhenUsed="0"/>
+    <w:lsdException w:name="Medium List 2 Accent 3" w:semiHidden="0" w:uiPriority="66" w:unhideWhenUsed="0"/>
+    <w:lsdException w:name="Medium Grid 1 Accent 3" w:semiHidden="0" w:uiPriority="67" w:unhideWhenUsed="0"/>
+    <w:lsdException w:name="Medium Grid 2 Accent 3" w:semiHidden="0" w:uiPriority="68" w:unhideWhenUsed="0"/>
+    <w:lsdException w:name="Medium Grid 3 Accent 3" w:semiHidden="0" w:uiPriority="69" w:unhideWhenUsed="0"/>
+    <w:lsdException w:name="Dark List Accent 3" w:semiHidden="0" w:uiPriority="70" w:unhideWhenUsed="0"/>
+    <w:lsdException w:name="Colorful Shading Accent 3" w:semiHidden="0" w:uiPriority="71" w:unhideWhenUsed="0"/>
+    <w:lsdException w:name="Colorful List Accent 3" w:semiHidden="0" w:uiPriority="72" w:unhideWhenUsed="0"/>
+    <w:lsdException w:name="Colorful Grid Accent 3" w:semiHidden="0" w:uiPriority="73" w:unhideWhenUsed="0"/>
+    <w:lsdException w:name="Light Shading Accent 4" w:semiHidden="0" w:uiPriority="60" w:unhideWhenUsed="0"/>
+    <w:lsdException w:name="Light List Accent 4" w:semiHidden="0" w:uiPriority="61" w:unhideWhenUsed="0"/>
+    <w:lsdException w:name="Light Grid Accent 4" w:semiHidden="0" w:uiPriority="62" w:unhideWhenUsed="0"/>
+    <w:lsdException w:name="Medium Shading 1 Accent 4" w:semiHidden="0" w:uiPriority="63" w:unhideWhenUsed="0"/>
+    <w:lsdException w:name="Medium Shading 2 Accent 4" w:semiHidden="0" w:uiPriority="64" w:unhideWhenUsed="0"/>
+    <w:lsdException w:name="Medium List 1 Accent 4" w:semiHidden="0" w:uiPriority="65" w:unhideWhenUsed="0"/>
+    <w:lsdException w:name="Medium List 2 Accent 4" w:semiHidden="0" w:uiPriority="66" w:unhideWhenUsed="0"/>
+    <w:lsdException w:name="Medium Grid 1 Accent 4" w:semiHidden="0" w:uiPriority="67" w:unhideWhenUsed="0"/>
+    <w:lsdException w:name="Medium Grid 2 Accent 4" w:semiHidden="0" w:uiPriority="68" w:unhideWhenUsed="0"/>
+    <w:lsdException w:name="Medium Grid 3 Accent 4" w:semiHidden="0" w:uiPriority="69" w:unhideWhenUsed="0"/>
+    <w:lsdException w:name="Dark List Accent 4" w:semiHidden="0" w:uiPriority="70" w:unhideWhenUsed="0"/>
+    <w:lsdException w:name="Colorful Shading Accent 4" w:semiHidden="0" w:uiPriority="71" w:unhideWhenUsed="0"/>
+    <w:lsdException w:name="Colorful List Accent 4" w:semiHidden="0" w:uiPriority="72" w:unhideWhenUsed="0"/>
+    <w:lsdException w:name="Colorful Grid Accent 4" w:semiHidden="0" w:uiPriority="73" w:unhideWhenUsed="0"/>
+    <w:lsdException w:name="Light Shading Accent 5" w:semiHidden="0" w:uiPriority="60" w:unhideWhenUsed="0"/>
+    <w:lsdException w:name="Light List Accent 5" w:semiHidden="0" w:uiPriority="61" w:unhideWhenUsed="0"/>
+    <w:lsdException w:name="Light Grid Accent 5" w:semiHidden="0" w:uiPriority="62" w:unhideWhenUsed="0"/>
+    <w:lsdException w:name="Medium Shading 1 Accent 5" w:semiHidden="0" w:uiPriority="63" w:unhideWhenUsed="0"/>
+    <w:lsdException w:name="Medium Shading 2 Accent 5" w:semiHidden="0" w:uiPriority="64" w:unhideWhenUsed="0"/>
+    <w:lsdException w:name="Medium List 1 Accent 5" w:semiHidden="0" w:uiPriority="65" w:unhideWhenUsed="0"/>
+    <w:lsdException w:name="Medium List 2 Accent 5" w:semiHidden="0" w:uiPriority="66" w:unhideWhenUsed="0"/>
+    <w:lsdException w:name="Medium Grid 1 Accent 5" w:semiHidden="0" w:uiPriority="67" w:unhideWhenUsed="0"/>
+    <w:lsdException w:name="Medium Grid 2 Accent 5" w:semiHidden="0" w:uiPriority="68" w:unhideWhenUsed="0"/>
+    <w:lsdException w:name="Medium Grid 3 Accent 5" w:semiHidden="0" w:uiPriority="69" w:unhideWhenUsed="0"/>
+    <w:lsdException w:name="Dark List Accent 5" w:semiHidden="0" w:uiPriority="70" w:unhideWhenUsed="0"/>
+    <w:lsdException w:name="Colorful Shading Accent 5" w:semiHidden="0" w:uiPriority="71" w:unhideWhenUsed="0"/>
+    <w:lsdException w:name="Colorful List Accent 5" w:semiHidden="0" w:uiPriority="72" w:unhideWhenUsed="0"/>
+    <w:lsdException w:name="Colorful Grid Accent 5" w:semiHidden="0" w:uiPriority="73" w:unhideWhenUsed="0"/>
+    <w:lsdException w:name="Light Shading Accent 6" w:semiHidden="0" w:uiPriority="60" w:unhideWhenUsed="0"/>
+    <w:lsdException w:name="Light List Accent 6" w:semiHidden="0" w:uiPriority="61" w:unhideWhenUsed="0"/>
+    <w:lsdException w:name="Light Grid Accent 6" w:semiHidden="0" w:uiPriority="62" w:unhideWhenUsed="0"/>
+    <w:lsdException w:name="Medium Shading 1 Accent 6" w:semiHidden="0" w:uiPriority="63" w:unhideWhenUsed="0"/>
+    <w:lsdException w:name="Medium Shading 2 Accent 6" w:semiHidden="0" w:uiPriority="64" w:unhideWhenUsed="0"/>
+    <w:lsdException w:name="Medium List 1 Accent 6" w:semiHidden="0" w:uiPriority="65" w:unhideWhenUsed="0"/>
+    <w:lsdException w:name="Medium List 2 Accent 6" w:semiHidden="0" w:uiPriority="66" w:unhideWhenUsed="0"/>
+    <w:lsdException w:name="Medium Grid 1 Accent 6" w:semiHidden="0" w:uiPriority="67" w:unhideWhenUsed="0"/>
+    <w:lsdException w:name="Medium Grid 2 Accent 6" w:semiHidden="0" w:uiPriority="68" w:unhideWhenUsed="0"/>
+    <w:lsdException w:name="Medium Grid 3 Accent 6" w:semiHidden="0" w:uiPriority="69" w:unhideWhenUsed="0"/>
+    <w:lsdException w:name="Dark List Accent 6" w:semiHidden="0" w:uiPriority="70" w:unhideWhenUsed="0"/>
+    <w:lsdException w:name="Colorful Shading Accent 6" w:semiHidden="0" w:uiPriority="71" w:unhideWhenUsed="0"/>
+    <w:lsdException w:name="Colorful List Accent 6" w:semiHidden="0" w:uiPriority="72" w:unhideWhenUsed="0"/>
+    <w:lsdException w:name="Colorful Grid Accent 6" w:semiHidden="0" w:uiPriority="73" w:unhideWhenUsed="0"/>
+    <w:lsdException w:name="Subtle Emphasis" w:semiHidden="0" w:uiPriority="19" w:unhideWhenUsed="0" w:qFormat="1"/>
+    <w:lsdException w:name="Intense Emphasis" w:semiHidden="0" w:uiPriority="21" w:unhideWhenUsed="0" w:qFormat="1"/>
+    <w:lsdException w:name="Subtle Reference" w:semiHidden="0" w:uiPriority="31" w:unhideWhenUsed="0" w:qFormat="1"/>
+    <w:lsdException w:name="Intense Reference" w:semiHidden="0" w:uiPriority="32" w:unhideWhenUsed="0" w:qFormat="1"/>
+    <w:lsdException w:name="Book Title" w:semiHidden="0" w:uiPriority="33" w:unhideWhenUsed="0" w:qFormat="1"/>
+    <w:lsdException w:name="Bibliography" w:uiPriority="37"/>
+    <w:lsdException w:name="TOC Heading" w:uiPriority="39" w:qFormat="1"/>
+  </w:latentStyles>
+  <w:style w:type="paragraph" w:default="1" w:styleId="Normal">
+    <w:name w:val="Normal"/>
+    <w:qFormat/>
+  </w:style>
+  <w:style w:type="paragraph" w:styleId="Heading1">
+    <w:name w:val="heading 1"/>
+    <w:basedOn w:val="Normal"/>
+    <w:next w:val="Normal"/>
+    <w:link w:val="Heading1Char"/>
+    <w:uiPriority w:val="9"/>
+    <w:qFormat/>
+    <w:rsid w:val="00763BA2"/>
+    <w:pPr>
+      <w:keepNext/>
+      <w:keepLines/>
+      <w:spacing w:before="240" w:after="0"/>
+      <w:outlineLvl w:val="0"/>
+    </w:pPr>
+    <w:rPr>
+      <w:rFonts w:asciiTheme="majorHAnsi" w:eastAsiaTheme="majorEastAsia" w:hAnsiTheme="majorHAnsi" w:cstheme="majorBidi"/>
+      <w:color w:val="2E74B5" w:themeColor="accent1" w:themeShade="BF"/>
+      <w:sz w:val="32"/>
+      <w:szCs w:val="32"/>
+    </w:rPr>
+  </w:style>
+  <w:style w:type="paragraph" w:styleId="Heading2">
+    <w:name w:val="heading 2"/>
+    <w:basedOn w:val="Normal"/>
+    <w:next w:val="Normal"/>
+    <w:link w:val="Heading2Char"/>
+    <w:uiPriority w:val="9"/>
+    <w:unhideWhenUsed/>
+    <w:qFormat/>
+    <w:rsid w:val="00763BA2"/>
+    <w:pPr>
+      <w:keepNext/>
+      <w:keepLines/>
+      <w:spacing w:before="40" w:after="0"/>
+      <w:outlineLvl w:val="1"/>
+    </w:pPr>
+    <w:rPr>
+      <w:rFonts w:asciiTheme="majorHAnsi" w:eastAsiaTheme="majorEastAsia" w:hAnsiTheme="majorHAnsi" w:cstheme="majorBidi"/>
+      <w:color w:val="2E74B5" w:themeColor="accent1" w:themeShade="BF"/>
+      <w:sz w:val="26"/>
+      <w:szCs w:val="26"/>
+    </w:rPr>
+  </w:style>
+  <w:style w:type="paragraph" w:styleId="Heading3">
+    <w:name w:val="heading 3"/>
+    <w:basedOn w:val="Normal"/>
+    <w:next w:val="Normal"/>
+    <w:link w:val="Heading3Char"/>
+    <w:uiPriority w:val="9"/>
+    <w:unhideWhenUsed/>
+    <w:qFormat/>
+    <w:rsid w:val="00763BA2"/>
+    <w:pPr>
+      <w:keepNext/>
+      <w:keepLines/>
+      <w:spacing w:before="40" w:after="0"/>
+      <w:outlineLvl w:val="2"/>
+    </w:pPr>
+    <w:rPr>
+      <w:rFonts w:asciiTheme="majorHAnsi" w:eastAsiaTheme="majorEastAsia" w:hAnsiTheme="majorHAnsi" w:cstheme="majorBidi"/>
+      <w:color w:val="1F4D78" w:themeColor="accent1" w:themeShade="7F"/>
+      <w:sz w:val="24"/>
+      <w:szCs w:val="24"/>
+    </w:rPr>
+  </w:style>
+  <w:style w:type="character" w:default="1" w:styleId="DefaultParagraphFont">
+    <w:name w:val="Default Paragraph Font"/>
+    <w:uiPriority w:val="1"/>
+    <w:semiHidden/>
+    <w:unhideWhenUsed/>
+  </w:style>
+  <w:style w:type="table" w:default="1" w:styleId="TableNormal">
+    <w:name w:val="Normal Table"/>
+    <w:uiPriority w:val="99"/>
+    <w:semiHidden/>
+    <w:unhideWhenUsed/>
+    <w:tblPr>
+      <w:tblInd w:w="0" w:type="dxa"/>
+      <w:tblCellMar>
+        <w:top w:w="0" w:type="dxa"/>
+        <w:left w:w="108" w:type="dxa"/>
+        <w:bottom w:w="0" w:type="dxa"/>
+        <w:right w:w="108" w:type="dxa"/>
+      </w:tblCellMar>
+    </w:tblPr>
+  </w:style>
+  <w:style w:type="numbering" w:default="1" w:styleId="NoList">
+    <w:name w:val="No List"/>
+    <w:uiPriority w:val="99"/>
+    <w:semiHidden/>
+    <w:unhideWhenUsed/>
+  </w:style>
+  <w:style w:type="paragraph" w:styleId="Title">
+    <w:name w:val="Title"/>
+    <w:basedOn w:val="Normal"/>
+    <w:next w:val="Normal"/>
+    <w:link w:val="TitleChar"/>
+    <w:uiPriority w:val="10"/>
+    <w:qFormat/>
+    <w:rsid w:val="00763BA2"/>
+    <w:pPr>
+      <w:spacing w:after="0" w:line="240" w:lineRule="auto"/>
+      <w:contextualSpacing/>
+    </w:pPr>
+    <w:rPr>
+      <w:rFonts w:asciiTheme="majorHAnsi" w:eastAsiaTheme="majorEastAsia" w:hAnsiTheme="majorHAnsi" w:cstheme="majorBidi"/>
+      <w:spacing w:val="-10"/>
+      <w:kern w:val="28"/>
+      <w:sz w:val="56"/>
+      <w:szCs w:val="56"/>
+    </w:rPr>
+  </w:style>
+  <w:style w:type="character" w:customStyle="1" w:styleId="TitleChar">
+    <w:name w:val="Title Char"/>
+    <w:basedOn w:val="DefaultParagraphFont"/>
+    <w:link w:val="Title"/>
+    <w:uiPriority w:val="10"/>
+    <w:rsid w:val="00763BA2"/>
+    <w:rPr>
+      <w:rFonts w:asciiTheme="majorHAnsi" w:eastAsiaTheme="majorEastAsia" w:hAnsiTheme="majorHAnsi" w:cstheme="majorBidi"/>
+      <w:spacing w:val="-10"/>
+      <w:kern w:val="28"/>
+      <w:sz w:val="56"/>
+      <w:szCs w:val="56"/>
+    </w:rPr>
+  </w:style>
+  <w:style w:type="character" w:customStyle="1" w:styleId="Heading1Char">
+    <w:name w:val="Heading 1 Char"/>
+    <w:basedOn w:val="DefaultParagraphFont"/>
+    <w:link w:val="Heading1"/>
+    <w:uiPriority w:val="9"/>
+    <w:rsid w:val="00763BA2"/>
+    <w:rPr>
+      <w:rFonts w:asciiTheme="majorHAnsi" w:eastAsiaTheme="majorEastAsia" w:hAnsiTheme="majorHAnsi" w:cstheme="majorBidi"/>
+      <w:color w:val="2E74B5" w:themeColor="accent1" w:themeShade="BF"/>
+      <w:sz w:val="32"/>
+      <w:szCs w:val="32"/>
+    </w:rPr>
+  </w:style>
+  <w:style w:type="character" w:customStyle="1" w:styleId="Heading2Char">
+    <w:name w:val="Heading 2 Char"/>
+    <w:basedOn w:val="DefaultParagraphFont"/>
+    <w:link w:val="Heading2"/>
+    <w:uiPriority w:val="9"/>
+    <w:rsid w:val="00763BA2"/>
+    <w:rPr>
+      <w:rFonts w:asciiTheme="majorHAnsi" w:eastAsiaTheme="majorEastAsia" w:hAnsiTheme="majorHAnsi" w:cstheme="majorBidi"/>
+      <w:color w:val="2E74B5" w:themeColor="accent1" w:themeShade="BF"/>
+      <w:sz w:val="26"/>
+      <w:szCs w:val="26"/>
+    </w:rPr>
+  </w:style>
+  <w:style w:type="paragraph" w:styleId="BalloonText">
+    <w:name w:val="Balloon Text"/>
+    <w:basedOn w:val="Normal"/>
+    <w:link w:val="BalloonTextChar"/>
+    <w:uiPriority w:val="99"/>
+    <w:semiHidden/>
+    <w:unhideWhenUsed/>
+    <w:rsid w:val="00763BA2"/>
+    <w:pPr>
+      <w:spacing w:after="0" w:line="240" w:lineRule="auto"/>
+    </w:pPr>
+    <w:rPr>
+      <w:rFonts w:ascii="Segoe UI" w:hAnsi="Segoe UI" w:cs="Segoe UI"/>
+      <w:sz w:val="18"/>
+      <w:szCs w:val="18"/>
+    </w:rPr>
+  </w:style>
+  <w:style w:type="character" w:customStyle="1" w:styleId="BalloonTextChar">
+    <w:name w:val="Balloon Text Char"/>
+    <w:basedOn w:val="DefaultParagraphFont"/>
+    <w:link w:val="BalloonText"/>
+    <w:uiPriority w:val="99"/>
+    <w:semiHidden/>
+    <w:rsid w:val="00763BA2"/>
+    <w:rPr>
+      <w:rFonts w:ascii="Segoe UI" w:hAnsi="Segoe UI" w:cs="Segoe UI"/>
+      <w:sz w:val="18"/>
+      <w:szCs w:val="18"/>
+    </w:rPr>
+  </w:style>
+  <w:style w:type="character" w:customStyle="1" w:styleId="Heading3Char">
+    <w:name w:val="Heading 3 Char"/>
+    <w:basedOn w:val="DefaultParagraphFont"/>
+    <w:link w:val="Heading3"/>
+    <w:uiPriority w:val="9"/>
+    <w:rsid w:val="00763BA2"/>
+    <w:rPr>
+      <w:rFonts w:asciiTheme="majorHAnsi" w:eastAsiaTheme="majorEastAsia" w:hAnsiTheme="majorHAnsi" w:cstheme="majorBidi"/>
+      <w:color w:val="1F4D78" w:themeColor="accent1" w:themeShade="7F"/>
+      <w:sz w:val="24"/>
+      <w:szCs w:val="24"/>
+    </w:rPr>
+  </w:style>
+  <w:style w:type="paragraph" w:styleId="ListParagraph">
+    <w:name w:val="List Paragraph"/>
+    <w:basedOn w:val="Normal"/>
+    <w:uiPriority w:val="34"/>
+    <w:qFormat/>
+    <w:rsid w:val="00763BA2"/>
+    <w:pPr>
+      <w:ind w:left="720"/>
+      <w:contextualSpacing/>
+    </w:pPr>
+  </w:style>
+</w:styles>
+</file>
+
+<file path=word/stylesWithEffects.xml><?xml version="1.0" encoding="utf-8"?>
+<w:styles xmlns:wpc="http://schemas.microsoft.com/office/word/2010/wordprocessingCanvas" xmlns:mc="http://schemas.openxmlformats.org/markup-compatibility/2006" xmlns:o="urn:schemas-microsoft-com:office:office" xmlns:r="http://schemas.openxmlformats.org/officeDocument/2006/relationships" xmlns:m="http://schemas.openxmlformats.org/officeDocument/2006/math" xmlns:v="urn:schemas-microsoft-com:vml" xmlns:wp14="http://schemas.microsoft.com/office/word/2010/wordprocessingDrawing" xmlns:wp="http://schemas.openxmlformats.org/drawingml/2006/wordprocessingDrawing" xmlns:w10="urn:schemas-microsoft-com:office:word" xmlns:w="http://schemas.openxmlformats.org/wordprocessingml/2006/main" xmlns:w14="http://schemas.microsoft.com/office/word/2010/wordml" xmlns:wpg="http://schemas.microsoft.com/office/word/2010/wordprocessingGroup" xmlns:wpi="http://schemas.microsoft.com/office/word/2010/wordprocessingInk" xmlns:wne="http://schemas.microsoft.com/office/word/2006/wordml" xmlns:wps="http://schemas.microsoft.com/office/word/2010/wordprocessingShape" mc:Ignorable="w14 wp14">
+  <w:docDefaults>
+    <w:rPrDefault>
+      <w:rPr>
+        <w:rFonts w:asciiTheme="minorHAnsi" w:eastAsiaTheme="minorHAnsi" w:hAnsiTheme="minorHAnsi" w:cstheme="minorBidi"/>
+        <w:sz w:val="22"/>
+        <w:szCs w:val="22"/>
+        <w:lang w:val="en-GB" w:eastAsia="en-US" w:bidi="ar-SA"/>
+      </w:rPr>
+    </w:rPrDefault>
+    <w:pPrDefault>
+      <w:pPr>
+        <w:spacing w:after="160" w:line="259" w:lineRule="auto"/>
+      </w:pPr>
+    </w:pPrDefault>
+  </w:docDefaults>
+  <w:latentStyles w:defLockedState="0" w:defUIPriority="99" w:defSemiHidden="1" w:defUnhideWhenUsed="1" w:defQFormat="0" w:count="267">
+    <w:lsdException w:name="Normal" w:semiHidden="0" w:uiPriority="0" w:unhideWhenUsed="0" w:qFormat="1"/>
+    <w:lsdException w:name="heading 1" w:semiHidden="0" w:uiPriority="9" w:unhideWhenUsed="0" w:qFormat="1"/>
+    <w:lsdException w:name="heading 2" w:uiPriority="9" w:qFormat="1"/>
+    <w:lsdException w:name="heading 3" w:uiPriority="9" w:qFormat="1"/>
+    <w:lsdException w:name="heading 4" w:uiPriority="9" w:qFormat="1"/>
+    <w:lsdException w:name="heading 5" w:uiPriority="9" w:qFormat="1"/>
+    <w:lsdException w:name="heading 6" w:uiPriority="9" w:qFormat="1"/>
+    <w:lsdException w:name="heading 7" w:uiPriority="9" w:qFormat="1"/>
+    <w:lsdException w:name="heading 8" w:uiPriority="9" w:qFormat="1"/>
+    <w:lsdException w:name="heading 9" w:uiPriority="9" w:qFormat="1"/>
+    <w:lsdException w:name="toc 1" w:uiPriority="39"/>
+    <w:lsdException w:name="toc 2" w:uiPriority="39"/>
+    <w:lsdException w:name="toc 3" w:uiPriority="39"/>
+    <w:lsdException w:name="toc 4" w:uiPriority="39"/>
+    <w:lsdException w:name="toc 5" w:uiPriority="39"/>
+    <w:lsdException w:name="toc 6" w:uiPriority="39"/>
+    <w:lsdException w:name="toc 7" w:uiPriority="39"/>
+    <w:lsdException w:name="toc 8" w:uiPriority="39"/>
+    <w:lsdException w:name="toc 9" w:uiPriority="39"/>
+    <w:lsdException w:name="caption" w:uiPriority="35" w:qFormat="1"/>
+    <w:lsdException w:name="Title" w:semiHidden="0" w:uiPriority="10" w:unhideWhenUsed="0" w:qFormat="1"/>
+    <w:lsdException w:name="Default Paragraph Font" w:uiPriority="1"/>
+    <w:lsdException w:name="Subtitle" w:semiHidden="0" w:uiPriority="11" w:unhideWhenUsed="0" w:qFormat="1"/>
+    <w:lsdException w:name="Strong" w:semiHidden="0" w:uiPriority="22" w:unhideWhenUsed="0" w:qFormat="1"/>
+    <w:lsdException w:name="Emphasis" w:semiHidden="0" w:uiPriority="20" w:unhideWhenUsed="0" w:qFormat="1"/>
+    <w:lsdException w:name="Table Grid" w:semiHidden="0" w:uiPriority="39" w:unhideWhenUsed="0"/>
+    <w:lsdException w:name="Placeholder Text" w:unhideWhenUsed="0"/>
+    <w:lsdException w:name="No Spacing" w:semiHidden="0" w:uiPriority="1" w:unhideWhenUsed="0" w:qFormat="1"/>
+    <w:lsdException w:name="Light Shading" w:semiHidden="0" w:uiPriority="60" w:unhideWhenUsed="0"/>
+    <w:lsdException w:name="Light List" w:semiHidden="0" w:uiPriority="61" w:unhideWhenUsed="0"/>
+    <w:lsdException w:name="Light Grid" w:semiHidden="0" w:uiPriority="62" w:unhideWhenUsed="0"/>
+    <w:lsdException w:name="Medium Shading 1" w:semiHidden="0" w:uiPriority="63" w:unhideWhenUsed="0"/>
+    <w:lsdException w:name="Medium Shading 2" w:semiHidden="0" w:uiPriority="64" w:unhideWhenUsed="0"/>
+    <w:lsdException w:name="Medium List 1" w:semiHidden="0" w:uiPriority="65" w:unhideWhenUsed="0"/>
+    <w:lsdException w:name="Medium List 2" w:semiHidden="0" w:uiPriority="66" w:unhideWhenUsed="0"/>
+    <w:lsdException w:name="Medium Grid 1" w:semiHidden="0" w:uiPriority="67" w:unhideWhenUsed="0"/>
+    <w:lsdException w:name="Medium Grid 2" w:semiHidden="0" w:uiPriority="68" w:unhideWhenUsed="0"/>
+    <w:lsdException w:name="Medium Grid 3" w:semiHidden="0" w:uiPriority="69" w:unhideWhenUsed="0"/>
+    <w:lsdException w:name="Dark List" w:semiHidden="0" w:uiPriority="70" w:unhideWhenUsed="0"/>
+    <w:lsdException w:name="Colorful Shading" w:semiHidden="0" w:uiPriority="71" w:unhideWhenUsed="0"/>
+    <w:lsdException w:name="Colorful List" w:semiHidden="0" w:uiPriority="72" w:unhideWhenUsed="0"/>
+    <w:lsdException w:name="Colorful Grid" w:semiHidden="0" w:uiPriority="73" w:unhideWhenUsed="0"/>
+    <w:lsdException w:name="Light Shading Accent 1" w:semiHidden="0" w:uiPriority="60" w:unhideWhenUsed="0"/>
+    <w:lsdException w:name="Light List Accent 1" w:semiHidden="0" w:uiPriority="61" w:unhideWhenUsed="0"/>
+    <w:lsdException w:name="Light Grid Accent 1" w:semiHidden="0" w:uiPriority="62" w:unhideWhenUsed="0"/>
+    <w:lsdException w:name="Medium Shading 1 Accent 1" w:semiHidden="0" w:uiPriority="63" w:unhideWhenUsed="0"/>
+    <w:lsdException w:name="Medium Shading 2 Accent 1" w:semiHidden="0" w:uiPriority="64" w:unhideWhenUsed="0"/>
+    <w:lsdException w:name="Medium List 1 Accent 1" w:semiHidden="0" w:uiPriority="65" w:unhideWhenUsed="0"/>
+    <w:lsdException w:name="Revision" w:unhideWhenUsed="0"/>
+    <w:lsdException w:name="List Paragraph" w:semiHidden="0" w:uiPriority="34" w:unhideWhenUsed="0" w:qFormat="1"/>
+    <w:lsdException w:name="Quote" w:semiHidden="0" w:uiPriority="29" w:unhideWhenUsed="0" w:qFormat="1"/>
+    <w:lsdException w:name="Intense Quote" w:semiHidden="0" w:uiPriority="30" w:unhideWhenUsed="0" w:qFormat="1"/>
+    <w:lsdException w:name="Medium List 2 Accent 1" w:semiHidden="0" w:uiPriority="66" w:unhideWhenUsed="0"/>
+    <w:lsdException w:name="Medium Grid 1 Accent 1" w:semiHidden="0" w:uiPriority="67" w:unhideWhenUsed="0"/>
+    <w:lsdException w:name="Medium Grid 2 Accent 1" w:semiHidden="0" w:uiPriority="68" w:unhideWhenUsed="0"/>
+    <w:lsdException w:name="Medium Grid 3 Accent 1" w:semiHidden="0" w:uiPriority="69" w:unhideWhenUsed="0"/>
+    <w:lsdException w:name="Dark List Accent 1" w:semiHidden="0" w:uiPriority="70" w:unhideWhenUsed="0"/>
+    <w:lsdException w:name="Colorful Shading Accent 1" w:semiHidden="0" w:uiPriority="71" w:unhideWhenUsed="0"/>
+    <w:lsdException w:name="Colorful List Accent 1" w:semiHidden="0" w:uiPriority="72" w:unhideWhenUsed="0"/>
+    <w:lsdException w:name="Colorful Grid Accent 1" w:semiHidden="0" w:uiPriority="73" w:unhideWhenUsed="0"/>
+    <w:lsdException w:name="Light Shading Accent 2" w:semiHidden="0" w:uiPriority="60" w:unhideWhenUsed="0"/>
+    <w:lsdException w:name="Light List Accent 2" w:semiHidden="0" w:uiPriority="61" w:unhideWhenUsed="0"/>
+    <w:lsdException w:name="Light Grid Accent 2" w:semiHidden="0" w:uiPriority="62" w:unhideWhenUsed="0"/>
+    <w:lsdException w:name="Medium Shading 1 Accent 2" w:semiHidden="0" w:uiPriority="63" w:unhideWhenUsed="0"/>
+    <w:lsdException w:name="Medium Shading 2 Accent 2" w:semiHidden="0" w:uiPriority="64" w:unhideWhenUsed="0"/>
+    <w:lsdException w:name="Medium List 1 Accent 2" w:semiHidden="0" w:uiPriority="65" w:unhideWhenUsed="0"/>
+    <w:lsdException w:name="Medium List 2 Accent 2" w:semiHidden="0" w:uiPriority="66" w:unhideWhenUsed="0"/>
+    <w:lsdException w:name="Medium Grid 1 Accent 2" w:semiHidden="0" w:uiPriority="67" w:unhideWhenUsed="0"/>
+    <w:lsdException w:name="Medium Grid 2 Accent 2" w:semiHidden="0" w:uiPriority="68" w:unhideWhenUsed="0"/>
+    <w:lsdException w:name="Medium Grid 3 Accent 2" w:semiHidden="0" w:uiPriority="69" w:unhideWhenUsed="0"/>
+    <w:lsdException w:name="Dark List Accent 2" w:semiHidden="0" w:uiPriority="70" w:unhideWhenUsed="0"/>
+    <w:lsdException w:name="Colorful Shading Accent 2" w:semiHidden="0" w:uiPriority="71" w:unhideWhenUsed="0"/>
+    <w:lsdException w:name="Colorful List Accent 2" w:semiHidden="0" w:uiPriority="72" w:unhideWhenUsed="0"/>
+    <w:lsdException w:name="Colorful Grid Accent 2" w:semiHidden="0" w:uiPriority="73" w:unhideWhenUsed="0"/>
+    <w:lsdException w:name="Light Shading Accent 3" w:semiHidden="0" w:uiPriority="60" w:unhideWhenUsed="0"/>
+    <w:lsdException w:name="Light List Accent 3" w:semiHidden="0" w:uiPriority="61" w:unhideWhenUsed="0"/>
+    <w:lsdException w:name="Light Grid Accent 3" w:semiHidden="0" w:uiPriority="62" w:unhideWhenUsed="0"/>
+    <w:lsdException w:name="Medium Shading 1 Accent 3" w:semiHidden="0" w:uiPriority="63" w:unhideWhenUsed="0"/>
+    <w:lsdException w:name="Medium Shading 2 Accent 3" w:semiHidden="0" w:uiPriority="64" w:unhideWhenUsed="0"/>
+    <w:lsdException w:name="Medium List 1 Accent 3" w:semiHidden="0" w:uiPriority="65" w:unhideWhenUsed="0"/>
+    <w:lsdException w:name="Medium List 2 Accent 3" w:semiHidden="0" w:uiPriority="66" w:unhideWhenUsed="0"/>
+    <w:lsdException w:name="Medium Grid 1 Accent 3" w:semiHidden="0" w:uiPriority="67" w:unhideWhenUsed="0"/>
+    <w:lsdException w:name="Medium Grid 2 Accent 3" w:semiHidden="0" w:uiPriority="68" w:unhideWhenUsed="0"/>
+    <w:lsdException w:name="Medium Grid 3 Accent 3" w:semiHidden="0" w:uiPriority="69" w:unhideWhenUsed="0"/>
+    <w:lsdException w:name="Dark List Accent 3" w:semiHidden="0" w:uiPriority="70" w:unhideWhenUsed="0"/>
+    <w:lsdException w:name="Colorful Shading Accent 3" w:semiHidden="0" w:uiPriority="71" w:unhideWhenUsed="0"/>
+    <w:lsdException w:name="Colorful List Accent 3" w:semiHidden="0" w:uiPriority="72" w:unhideWhenUsed="0"/>
+    <w:lsdException w:name="Colorful Grid Accent 3" w:semiHidden="0" w:uiPriority="73" w:unhideWhenUsed="0"/>
+    <w:lsdException w:name="Light Shading Accent 4" w:semiHidden="0" w:uiPriority="60" w:unhideWhenUsed="0"/>
+    <w:lsdException w:name="Light List Accent 4" w:semiHidden="0" w:uiPriority="61" w:unhideWhenUsed="0"/>
+    <w:lsdException w:name="Light Grid Accent 4" w:semiHidden="0" w:uiPriority="62" w:unhideWhenUsed="0"/>
+    <w:lsdException w:name="Medium Shading 1 Accent 4" w:semiHidden="0" w:uiPriority="63" w:unhideWhenUsed="0"/>
+    <w:lsdException w:name="Medium Shading 2 Accent 4" w:semiHidden="0" w:uiPriority="64" w:unhideWhenUsed="0"/>
+    <w:lsdException w:name="Medium List 1 Accent 4" w:semiHidden="0" w:uiPriority="65" w:unhideWhenUsed="0"/>
+    <w:lsdException w:name="Medium List 2 Accent 4" w:semiHidden="0" w:uiPriority="66" w:unhideWhenUsed="0"/>
+    <w:lsdException w:name="Medium Grid 1 Accent 4" w:semiHidden="0" w:uiPriority="67" w:unhideWhenUsed="0"/>
+    <w:lsdException w:name="Medium Grid 2 Accent 4" w:semiHidden="0" w:uiPriority="68" w:unhideWhenUsed="0"/>
+    <w:lsdException w:name="Medium Grid 3 Accent 4" w:semiHidden="0" w:uiPriority="69" w:unhideWhenUsed="0"/>
+    <w:lsdException w:name="Dark List Accent 4" w:semiHidden="0" w:uiPriority="70" w:unhideWhenUsed="0"/>
+    <w:lsdException w:name="Colorful Shading Accent 4" w:semiHidden="0" w:uiPriority="71" w:unhideWhenUsed="0"/>
+    <w:lsdException w:name="Colorful List Accent 4" w:semiHidden="0" w:uiPriority="72" w:unhideWhenUsed="0"/>
+    <w:lsdException w:name="Colorful Grid Accent 4" w:semiHidden="0" w:uiPriority="73" w:unhideWhenUsed="0"/>
+    <w:lsdException w:name="Light Shading Accent 5" w:semiHidden="0" w:uiPriority="60" w:unhideWhenUsed="0"/>
+    <w:lsdException w:name="Light List Accent 5" w:semiHidden="0" w:uiPriority="61" w:unhideWhenUsed="0"/>
+    <w:lsdException w:name="Light Grid Accent 5" w:semiHidden="0" w:uiPriority="62" w:unhideWhenUsed="0"/>
+    <w:lsdException w:name="Medium Shading 1 Accent 5" w:semiHidden="0" w:uiPriority="63" w:unhideWhenUsed="0"/>
+    <w:lsdException w:name="Medium Shading 2 Accent 5" w:semiHidden="0" w:uiPriority="64" w:unhideWhenUsed="0"/>
+    <w:lsdException w:name="Medium List 1 Accent 5" w:semiHidden="0" w:uiPriority="65" w:unhideWhenUsed="0"/>
+    <w:lsdException w:name="Medium List 2 Accent 5" w:semiHidden="0" w:uiPriority="66" w:unhideWhenUsed="0"/>
+    <w:lsdException w:name="Medium Grid 1 Accent 5" w:semiHidden="0" w:uiPriority="67" w:unhideWhenUsed="0"/>
+    <w:lsdException w:name="Medium Grid 2 Accent 5" w:semiHidden="0" w:uiPriority="68" w:unhideWhenUsed="0"/>
+    <w:lsdException w:name="Medium Grid 3 Accent 5" w:semiHidden="0" w:uiPriority="69" w:unhideWhenUsed="0"/>
+    <w:lsdException w:name="Dark List Accent 5" w:semiHidden="0" w:uiPriority="70" w:unhideWhenUsed="0"/>
+    <w:lsdException w:name="Colorful Shading Accent 5" w:semiHidden="0" w:uiPriority="71" w:unhideWhenUsed="0"/>
+    <w:lsdException w:name="Colorful List Accent 5" w:semiHidden="0" w:uiPriority="72" w:unhideWhenUsed="0"/>
+    <w:lsdException w:name="Colorful Grid Accent 5" w:semiHidden="0" w:uiPriority="73" w:unhideWhenUsed="0"/>
+    <w:lsdException w:name="Light Shading Accent 6" w:semiHidden="0" w:uiPriority="60" w:unhideWhenUsed="0"/>
+    <w:lsdException w:name="Light List Accent 6" w:semiHidden="0" w:uiPriority="61" w:unhideWhenUsed="0"/>
+    <w:lsdException w:name="Light Grid Accent 6" w:semiHidden="0" w:uiPriority="62" w:unhideWhenUsed="0"/>
+    <w:lsdException w:name="Medium Shading 1 Accent 6" w:semiHidden="0" w:uiPriority="63" w:unhideWhenUsed="0"/>
+    <w:lsdException w:name="Medium Shading 2 Accent 6" w:semiHidden="0" w:uiPriority="64" w:unhideWhenUsed="0"/>
+    <w:lsdException w:name="Medium List 1 Accent 6" w:semiHidden="0" w:uiPriority="65" w:unhideWhenUsed="0"/>
+    <w:lsdException w:name="Medium List 2 Accent 6" w:semiHidden="0" w:uiPriority="66" w:unhideWhenUsed="0"/>
+    <w:lsdException w:name="Medium Grid 1 Accent 6" w:semiHidden="0" w:uiPriority="67" w:unhideWhenUsed="0"/>
+    <w:lsdException w:name="Medium Grid 2 Accent 6" w:semiHidden="0" w:uiPriority="68" w:unhideWhenUsed="0"/>
+    <w:lsdException w:name="Medium Grid 3 Accent 6" w:semiHidden="0" w:uiPriority="69" w:unhideWhenUsed="0"/>
+    <w:lsdException w:name="Dark List Accent 6" w:semiHidden="0" w:uiPriority="70" w:unhideWhenUsed="0"/>
+    <w:lsdException w:name="Colorful Shading Accent 6" w:semiHidden="0" w:uiPriority="71" w:unhideWhenUsed="0"/>
+    <w:lsdException w:name="Colorful List Accent 6" w:semiHidden="0" w:uiPriority="72" w:unhideWhenUsed="0"/>
+    <w:lsdException w:name="Colorful Grid Accent 6" w:semiHidden="0" w:uiPriority="73" w:unhideWhenUsed="0"/>
+    <w:lsdException w:name="Subtle Emphasis" w:semiHidden="0" w:uiPriority="19" w:unhideWhenUsed="0" w:qFormat="1"/>
+    <w:lsdException w:name="Intense Emphasis" w:semiHidden="0" w:uiPriority="21" w:unhideWhenUsed="0" w:qFormat="1"/>
+    <w:lsdException w:name="Subtle Reference" w:semiHidden="0" w:uiPriority="31" w:unhideWhenUsed="0" w:qFormat="1"/>
+    <w:lsdException w:name="Intense Reference" w:semiHidden="0" w:uiPriority="32" w:unhideWhenUsed="0" w:qFormat="1"/>
+    <w:lsdException w:name="Book Title" w:semiHidden="0" w:uiPriority="33" w:unhideWhenUsed="0" w:qFormat="1"/>
+    <w:lsdException w:name="Bibliography" w:uiPriority="37"/>
+    <w:lsdException w:name="TOC Heading" w:uiPriority="39" w:qFormat="1"/>
   </w:latentStyles>
   <w:style w:type="paragraph" w:default="1" w:styleId="Normal">
     <w:name w:val="Normal"/>
@@ -1455,7 +1675,7 @@
   <a:extraClrSchemeLst/>
   <a:extLst>
     <a:ext uri="{05A4C25C-085E-4340-85A3-A5531E510DB2}">
-      <thm15:themeFamily xmlns:thm15="http://schemas.microsoft.com/office/thememl/2012/main" name="Office Theme" id="{62F939B6-93AF-4DB8-9C6B-D6C7DFDC589F}" vid="{4A3C46E8-61CC-4603-A589-7422A47A8E4A}"/>
+      <thm15:themeFamily xmlns:thm15="http://schemas.microsoft.com/office/thememl/2012/main" xmlns="" name="Office Theme" id="{62F939B6-93AF-4DB8-9C6B-D6C7DFDC589F}" vid="{4A3C46E8-61CC-4603-A589-7422A47A8E4A}"/>
     </a:ext>
   </a:extLst>
 </a:theme>

</xml_diff>

<commit_message>
Created a draft for chapter 2.3 of the SRS
</commit_message>
<xml_diff>
--- a/TecInASec Software Requirements Specification.docx
+++ b/TecInASec Software Requirements Specification.docx
@@ -121,8 +121,6 @@
       <w:r>
         <w:t>: The main page for displaying results to the user.</w:t>
       </w:r>
-      <w:bookmarkStart w:id="0" w:name="_GoBack"/>
-      <w:bookmarkEnd w:id="0"/>
     </w:p>
     <w:p>
       <w:r>
@@ -220,6 +218,11 @@
       </w:r>
     </w:p>
     <w:p>
+      <w:r>
+        <w:t>[Edit as changes occur!]</w:t>
+      </w:r>
+    </w:p>
+    <w:p>
       <w:pPr>
         <w:pStyle w:val="Heading2"/>
       </w:pPr>
@@ -228,10 +231,18 @@
       </w:r>
     </w:p>
     <w:p>
+      <w:r>
+        <w:t>TIAS is made to be as simple as possible to use, there is not any extensive technical knowledge required, nor experience. The optimal user group would be users that have had some previous experience with using entry fields to fill in information, and users that understand that the software isn’t written by professionals, as there could occur errors if the user were to input something that we did not take into account whilst developing the software.</w:t>
+      </w:r>
+      <w:bookmarkStart w:id="0" w:name="_GoBack"/>
+      <w:bookmarkEnd w:id="0"/>
+    </w:p>
+    <w:p>
       <w:pPr>
         <w:pStyle w:val="Heading2"/>
       </w:pPr>
       <w:r>
+        <w:lastRenderedPageBreak/>
         <w:t>2.4 Constraints</w:t>
       </w:r>
     </w:p>
@@ -253,115 +264,117 @@
         </w:numPr>
       </w:pPr>
       <w:r>
+        <w:t>Specific requirements</w:t>
+      </w:r>
+    </w:p>
+    <w:p>
+      <w:pPr>
+        <w:pStyle w:val="Heading1"/>
+      </w:pPr>
+      <w:r>
+        <w:t>Appendixes</w:t>
+      </w:r>
+    </w:p>
+    <w:p>
+      <w:pPr>
+        <w:pStyle w:val="Heading1"/>
+      </w:pPr>
+      <w:r>
+        <w:t>Index</w:t>
+      </w:r>
+    </w:p>
+    <w:p/>
+    <w:p>
+      <w:r>
+        <w:t>An SRS outline</w:t>
+      </w:r>
+    </w:p>
+    <w:p>
+      <w:r>
+        <w:t>Introduction</w:t>
+      </w:r>
+    </w:p>
+    <w:p>
+      <w:r>
+        <w:t>Purpose: Provide a short statement of the purpose of the SRS and state the intended audience.</w:t>
+      </w:r>
+    </w:p>
+    <w:p>
+      <w:r>
+        <w:t>Scope: Identify the software by name. Explain what the software will do. Describe the application of the software.</w:t>
+      </w:r>
+    </w:p>
+    <w:p>
+      <w:r>
+        <w:t>Definitions, acronyms, and abbreviations: Give any definitions required to read the SRS and provide any acronyms and abbreviations used in the SRS.</w:t>
+      </w:r>
+    </w:p>
+    <w:p>
+      <w:r>
+        <w:t>References: Provide a list of references used in the SRS.</w:t>
+      </w:r>
+    </w:p>
+    <w:p>
+      <w:r>
+        <w:t>Overview: Provide an overview of the SRS and explain how it is organised.</w:t>
+      </w:r>
+    </w:p>
+    <w:p>
+      <w:r>
+        <w:t>Overall description</w:t>
+      </w:r>
+    </w:p>
+    <w:p>
+      <w:r>
+        <w:t>Product perspective: You should describe the overall system clearly stating if it is an independent system or part of a larger system. A block diagram of the product may be useful.</w:t>
+      </w:r>
+    </w:p>
+    <w:p>
+      <w:r>
+        <w:t>Product function: Provide a summary of the functions the software will perform. Organise the functions such that they are clear and understandable by the identified user(s).</w:t>
+      </w:r>
+    </w:p>
+    <w:p>
+      <w:r>
+        <w:t>User characteristics: Describe the characteristics of the users of the product indicating for example the required education level, experience, or technical knowledge. Be sure to include all the user types.</w:t>
+      </w:r>
+    </w:p>
+    <w:p>
+      <w:r>
+        <w:t>Constraints: List any constraints such as hardware limitations, safety and security.</w:t>
+      </w:r>
+    </w:p>
+    <w:p>
+      <w:r>
+        <w:t>Assumptions: List assumptions such as operating system requirements on the hardware to be used for the software product.</w:t>
+      </w:r>
+    </w:p>
+    <w:p>
+      <w:r>
+        <w:t>Apportioning of requirements: Provide detail regarding any delay of specific requirements to later versions of the software.</w:t>
+      </w:r>
+    </w:p>
+    <w:p>
+      <w:r>
+        <w:t>Specific requirements</w:t>
+      </w:r>
+    </w:p>
+    <w:p>
+      <w:r>
+        <w:t>External interface requirements: User interfaces, hardware interfaces, software interfaces, communications interfaces.</w:t>
+      </w:r>
+    </w:p>
+    <w:p>
+      <w:r>
+        <w:t xml:space="preserve">Functional: State all the fundamental actions of the software product being developed. Provide information on the user type to whom the functional requirement applies. For example "the </w:t>
+      </w:r>
+      <w:r>
         <w:lastRenderedPageBreak/>
-        <w:t>Specific requirements</w:t>
-      </w:r>
-    </w:p>
-    <w:p>
-      <w:pPr>
-        <w:pStyle w:val="Heading1"/>
-      </w:pPr>
-      <w:r>
-        <w:t>Appendixes</w:t>
-      </w:r>
-    </w:p>
-    <w:p>
-      <w:pPr>
-        <w:pStyle w:val="Heading1"/>
-      </w:pPr>
-      <w:r>
-        <w:t>Index</w:t>
-      </w:r>
-    </w:p>
-    <w:p/>
-    <w:p>
-      <w:r>
-        <w:t>An SRS outline</w:t>
-      </w:r>
-    </w:p>
-    <w:p>
-      <w:r>
-        <w:t>Introduction</w:t>
-      </w:r>
-    </w:p>
-    <w:p>
-      <w:r>
-        <w:t>Purpose: Provide a short statement of the purpose of the SRS and state the intended audience.</w:t>
-      </w:r>
-    </w:p>
-    <w:p>
-      <w:r>
-        <w:t>Scope: Identify the software by name. Explain what the software will do. Describe the application of the software.</w:t>
-      </w:r>
-    </w:p>
-    <w:p>
-      <w:r>
-        <w:t>Definitions, acronyms, and abbreviations: Give any definitions required to read the SRS and provide any acronyms and abbreviations used in the SRS.</w:t>
-      </w:r>
-    </w:p>
-    <w:p>
-      <w:r>
-        <w:t>References: Provide a list of references used in the SRS.</w:t>
-      </w:r>
-    </w:p>
-    <w:p>
-      <w:r>
-        <w:t>Overview: Provide an overview of the SRS and explain how it is organised.</w:t>
-      </w:r>
-    </w:p>
-    <w:p>
-      <w:r>
-        <w:t>Overall description</w:t>
-      </w:r>
-    </w:p>
-    <w:p>
-      <w:r>
-        <w:t>Product perspective: You should describe the overall system clearly stating if it is an independent system or part of a larger system. A block diagram of the product may be useful.</w:t>
-      </w:r>
-    </w:p>
-    <w:p>
-      <w:r>
-        <w:t>Product function: Provide a summary of the functions the software will perform. Organise the functions such that they are clear and understandable by the identified user(s).</w:t>
-      </w:r>
-    </w:p>
-    <w:p>
-      <w:r>
-        <w:t>User characteristics: Describe the characteristics of the users of the product indicating for example the required education level, experience, or technical knowledge. Be sure to include all the user types.</w:t>
-      </w:r>
-    </w:p>
-    <w:p>
-      <w:r>
-        <w:t>Constraints: List any constraints such as hardware limitations, safety and security.</w:t>
-      </w:r>
-    </w:p>
-    <w:p>
-      <w:r>
-        <w:t>Assumptions: List assumptions such as operating system requirements on the hardware to be used for the software product.</w:t>
-      </w:r>
-    </w:p>
-    <w:p>
-      <w:r>
-        <w:t>Apportioning of requirements: Provide detail regarding any delay of specific requirements to later versions of the software.</w:t>
-      </w:r>
-    </w:p>
-    <w:p>
-      <w:r>
-        <w:t>Specific requirements</w:t>
-      </w:r>
-    </w:p>
-    <w:p>
-      <w:r>
-        <w:t>External interface requirements: User interfaces, hardware interfaces, software interfaces, communications interfaces.</w:t>
-      </w:r>
-    </w:p>
-    <w:p>
-      <w:r>
-        <w:t>Functional: State all the fundamental actions of the software product being developed. Provide information on the user type to whom the functional requirement applies. For example "the customer" will be able to download the software from the app store, and "the administrator" will be able to create an account. List all the functional requirements providing sufficient detail to describe the function. Review the SRS document from the University of Gothenburg, provided in the chapter 3 initial reference material folder. Research SRS functional requirements.</w:t>
-      </w:r>
-    </w:p>
-    <w:p>
-      <w:r>
-        <w:lastRenderedPageBreak/>
+        <w:t>customer" will be able to download the software from the app store, and "the administrator" will be able to create an account. List all the functional requirements providing sufficient detail to describe the function. Review the SRS document from the University of Gothenburg, provided in the chapter 3 initial reference material folder. Research SRS functional requirements.</w:t>
+      </w:r>
+    </w:p>
+    <w:p>
+      <w:r>
         <w:t>Non-functional: These can be performance indicators such as the capacity, response time, or fault recovery time. They could be design constraints such as the hardware to be used or the memory requirements. They could be software system attributes such as the adaptability, availability, reliability, usability, or security.</w:t>
       </w:r>
     </w:p>

</xml_diff>

<commit_message>
Final commit for the day
</commit_message>
<xml_diff>
--- a/TecInASec Software Requirements Specification.docx
+++ b/TecInASec Software Requirements Specification.docx
@@ -218,21 +218,59 @@
       </w:r>
     </w:p>
     <w:p>
-      <w:r>
-        <w:t>[Edit as changes occur!]</w:t>
-      </w:r>
-    </w:p>
-    <w:p>
-      <w:pPr>
-        <w:pStyle w:val="Heading2"/>
-      </w:pPr>
-      <w:r>
-        <w:t>2.3 User characteristics</w:t>
-      </w:r>
-    </w:p>
-    <w:p>
-      <w:r>
-        <w:t>TIAS is made to be as simple as possible to use, there is not any extensive technical knowledge required, nor experience. The optimal user group would be users that have had some previous experience with using entry fields to fill in information, and users that understand that the software isn’t written by professionals, as there could occur errors if the user were to input something that we did not take into account whilst developing the software.</w:t>
+      <w:pPr>
+        <w:spacing w:line="240" w:lineRule="auto"/>
+      </w:pPr>
+      <w:r>
+        <w:t>List: [Write into sentences!]</w:t>
+      </w:r>
+    </w:p>
+    <w:p>
+      <w:pPr>
+        <w:pStyle w:val="ListParagraph"/>
+        <w:numPr>
+          <w:ilvl w:val="0"/>
+          <w:numId w:val="4"/>
+        </w:numPr>
+      </w:pPr>
+      <w:r>
+        <w:t>Search algorithm</w:t>
+      </w:r>
+    </w:p>
+    <w:p>
+      <w:pPr>
+        <w:pStyle w:val="ListParagraph"/>
+        <w:numPr>
+          <w:ilvl w:val="0"/>
+          <w:numId w:val="4"/>
+        </w:numPr>
+      </w:pPr>
+      <w:r>
+        <w:t>Displays computers based on query</w:t>
+      </w:r>
+    </w:p>
+    <w:p>
+      <w:pPr>
+        <w:pStyle w:val="ListParagraph"/>
+        <w:numPr>
+          <w:ilvl w:val="0"/>
+          <w:numId w:val="4"/>
+        </w:numPr>
+      </w:pPr>
+      <w:r>
+        <w:t>Adaptive user interface functions</w:t>
+      </w:r>
+    </w:p>
+    <w:p>
+      <w:pPr>
+        <w:pStyle w:val="ListParagraph"/>
+        <w:numPr>
+          <w:ilvl w:val="1"/>
+          <w:numId w:val="4"/>
+        </w:numPr>
+      </w:pPr>
+      <w:r>
+        <w:t>Creates queries based on what fields have content</w:t>
       </w:r>
       <w:bookmarkStart w:id="0" w:name="_GoBack"/>
       <w:bookmarkEnd w:id="0"/>
@@ -242,7 +280,23 @@
         <w:pStyle w:val="Heading2"/>
       </w:pPr>
       <w:r>
+        <w:t>2.3 User characteristics</w:t>
+      </w:r>
+    </w:p>
+    <w:p>
+      <w:r>
+        <w:t xml:space="preserve">TIAS is made to be as simple as possible to use, there is not any extensive technical knowledge required, nor experience. The optimal user group would be users that have had some previous experience with using entry fields to fill in information, and users that understand that the software </w:t>
+      </w:r>
+      <w:r>
         <w:lastRenderedPageBreak/>
+        <w:t>isn’t written by professionals, as there could occur errors if the user were to input something that we did not take into account whilst developing the software.</w:t>
+      </w:r>
+    </w:p>
+    <w:p>
+      <w:pPr>
+        <w:pStyle w:val="Heading2"/>
+      </w:pPr>
+      <w:r>
         <w:t>2.4 Constraints</w:t>
       </w:r>
     </w:p>
@@ -366,11 +420,8 @@
     </w:p>
     <w:p>
       <w:r>
-        <w:t xml:space="preserve">Functional: State all the fundamental actions of the software product being developed. Provide information on the user type to whom the functional requirement applies. For example "the </w:t>
-      </w:r>
-      <w:r>
         <w:lastRenderedPageBreak/>
-        <w:t>customer" will be able to download the software from the app store, and "the administrator" will be able to create an account. List all the functional requirements providing sufficient detail to describe the function. Review the SRS document from the University of Gothenburg, provided in the chapter 3 initial reference material folder. Research SRS functional requirements.</w:t>
+        <w:t>Functional: State all the fundamental actions of the software product being developed. Provide information on the user type to whom the functional requirement applies. For example "the customer" will be able to download the software from the app store, and "the administrator" will be able to create an account. List all the functional requirements providing sufficient detail to describe the function. Review the SRS document from the University of Gothenburg, provided in the chapter 3 initial reference material folder. Research SRS functional requirements.</w:t>
       </w:r>
     </w:p>
     <w:p>
@@ -683,6 +734,119 @@
       </w:pPr>
     </w:lvl>
   </w:abstractNum>
+  <w:abstractNum w:abstractNumId="3">
+    <w:nsid w:val="4AEA33E2"/>
+    <w:multiLevelType w:val="hybridMultilevel"/>
+    <w:tmpl w:val="321E2FE8"/>
+    <w:lvl w:ilvl="0" w:tplc="08090001">
+      <w:start w:val="1"/>
+      <w:numFmt w:val="bullet"/>
+      <w:lvlText w:val=""/>
+      <w:lvlJc w:val="left"/>
+      <w:pPr>
+        <w:ind w:left="720" w:hanging="360"/>
+      </w:pPr>
+      <w:rPr>
+        <w:rFonts w:ascii="Symbol" w:hAnsi="Symbol" w:hint="default"/>
+      </w:rPr>
+    </w:lvl>
+    <w:lvl w:ilvl="1" w:tplc="08090003">
+      <w:start w:val="1"/>
+      <w:numFmt w:val="bullet"/>
+      <w:lvlText w:val="o"/>
+      <w:lvlJc w:val="left"/>
+      <w:pPr>
+        <w:ind w:left="1440" w:hanging="360"/>
+      </w:pPr>
+      <w:rPr>
+        <w:rFonts w:ascii="Courier New" w:hAnsi="Courier New" w:cs="Courier New" w:hint="default"/>
+      </w:rPr>
+    </w:lvl>
+    <w:lvl w:ilvl="2" w:tplc="08090005" w:tentative="1">
+      <w:start w:val="1"/>
+      <w:numFmt w:val="bullet"/>
+      <w:lvlText w:val=""/>
+      <w:lvlJc w:val="left"/>
+      <w:pPr>
+        <w:ind w:left="2160" w:hanging="360"/>
+      </w:pPr>
+      <w:rPr>
+        <w:rFonts w:ascii="Wingdings" w:hAnsi="Wingdings" w:hint="default"/>
+      </w:rPr>
+    </w:lvl>
+    <w:lvl w:ilvl="3" w:tplc="08090001" w:tentative="1">
+      <w:start w:val="1"/>
+      <w:numFmt w:val="bullet"/>
+      <w:lvlText w:val=""/>
+      <w:lvlJc w:val="left"/>
+      <w:pPr>
+        <w:ind w:left="2880" w:hanging="360"/>
+      </w:pPr>
+      <w:rPr>
+        <w:rFonts w:ascii="Symbol" w:hAnsi="Symbol" w:hint="default"/>
+      </w:rPr>
+    </w:lvl>
+    <w:lvl w:ilvl="4" w:tplc="08090003" w:tentative="1">
+      <w:start w:val="1"/>
+      <w:numFmt w:val="bullet"/>
+      <w:lvlText w:val="o"/>
+      <w:lvlJc w:val="left"/>
+      <w:pPr>
+        <w:ind w:left="3600" w:hanging="360"/>
+      </w:pPr>
+      <w:rPr>
+        <w:rFonts w:ascii="Courier New" w:hAnsi="Courier New" w:cs="Courier New" w:hint="default"/>
+      </w:rPr>
+    </w:lvl>
+    <w:lvl w:ilvl="5" w:tplc="08090005" w:tentative="1">
+      <w:start w:val="1"/>
+      <w:numFmt w:val="bullet"/>
+      <w:lvlText w:val=""/>
+      <w:lvlJc w:val="left"/>
+      <w:pPr>
+        <w:ind w:left="4320" w:hanging="360"/>
+      </w:pPr>
+      <w:rPr>
+        <w:rFonts w:ascii="Wingdings" w:hAnsi="Wingdings" w:hint="default"/>
+      </w:rPr>
+    </w:lvl>
+    <w:lvl w:ilvl="6" w:tplc="08090001" w:tentative="1">
+      <w:start w:val="1"/>
+      <w:numFmt w:val="bullet"/>
+      <w:lvlText w:val=""/>
+      <w:lvlJc w:val="left"/>
+      <w:pPr>
+        <w:ind w:left="5040" w:hanging="360"/>
+      </w:pPr>
+      <w:rPr>
+        <w:rFonts w:ascii="Symbol" w:hAnsi="Symbol" w:hint="default"/>
+      </w:rPr>
+    </w:lvl>
+    <w:lvl w:ilvl="7" w:tplc="08090003" w:tentative="1">
+      <w:start w:val="1"/>
+      <w:numFmt w:val="bullet"/>
+      <w:lvlText w:val="o"/>
+      <w:lvlJc w:val="left"/>
+      <w:pPr>
+        <w:ind w:left="5760" w:hanging="360"/>
+      </w:pPr>
+      <w:rPr>
+        <w:rFonts w:ascii="Courier New" w:hAnsi="Courier New" w:cs="Courier New" w:hint="default"/>
+      </w:rPr>
+    </w:lvl>
+    <w:lvl w:ilvl="8" w:tplc="08090005" w:tentative="1">
+      <w:start w:val="1"/>
+      <w:numFmt w:val="bullet"/>
+      <w:lvlText w:val=""/>
+      <w:lvlJc w:val="left"/>
+      <w:pPr>
+        <w:ind w:left="6480" w:hanging="360"/>
+      </w:pPr>
+      <w:rPr>
+        <w:rFonts w:ascii="Wingdings" w:hAnsi="Wingdings" w:hint="default"/>
+      </w:rPr>
+    </w:lvl>
+  </w:abstractNum>
   <w:num w:numId="1">
     <w:abstractNumId w:val="0"/>
   </w:num>
@@ -691,6 +855,9 @@
   </w:num>
   <w:num w:numId="3">
     <w:abstractNumId w:val="1"/>
+  </w:num>
+  <w:num w:numId="4">
+    <w:abstractNumId w:val="3"/>
   </w:num>
 </w:numbering>
 </file>

</xml_diff>